<commit_message>
Numeración lista de riesgo
</commit_message>
<xml_diff>
--- a/CSOF5103 Contratacion y Gerencia/0409Plan Gestion Riesgos.docx
+++ b/CSOF5103 Contratacion y Gerencia/0409Plan Gestion Riesgos.docx
@@ -2650,8 +2650,8 @@
         <w:tblLook w:val="04A0"/>
       </w:tblPr>
       <w:tblGrid>
-        <w:gridCol w:w="596"/>
-        <w:gridCol w:w="2630"/>
+        <w:gridCol w:w="817"/>
+        <w:gridCol w:w="2409"/>
         <w:gridCol w:w="2128"/>
         <w:gridCol w:w="1559"/>
         <w:gridCol w:w="2133"/>
@@ -2666,7 +2666,7 @@
         <w:tc>
           <w:tcPr>
             <w:cnfStyle w:val="001000000000"/>
-            <w:tcW w:w="213" w:type="pct"/>
+            <w:tcW w:w="291" w:type="pct"/>
           </w:tcPr>
           <w:p>
             <w:pPr>
@@ -2685,7 +2685,7 @@
         </w:tc>
         <w:tc>
           <w:tcPr>
-            <w:tcW w:w="938" w:type="pct"/>
+            <w:tcW w:w="859" w:type="pct"/>
           </w:tcPr>
           <w:p>
             <w:pPr>
@@ -2831,20 +2831,26 @@
         <w:tc>
           <w:tcPr>
             <w:cnfStyle w:val="001000000000"/>
-            <w:tcW w:w="213" w:type="pct"/>
-          </w:tcPr>
-          <w:p>
-            <w:pPr>
-              <w:jc w:val="both"/>
-              <w:rPr>
-                <w:rFonts w:asciiTheme="minorHAnsi" w:hAnsiTheme="minorHAnsi"/>
-              </w:rPr>
-            </w:pPr>
-          </w:p>
-        </w:tc>
-        <w:tc>
-          <w:tcPr>
-            <w:tcW w:w="938" w:type="pct"/>
+            <w:tcW w:w="291" w:type="pct"/>
+          </w:tcPr>
+          <w:p>
+            <w:pPr>
+              <w:pStyle w:val="Prrafodelista"/>
+              <w:numPr>
+                <w:ilvl w:val="0"/>
+                <w:numId w:val="30"/>
+              </w:numPr>
+              <w:jc w:val="center"/>
+              <w:rPr>
+                <w:rFonts w:asciiTheme="minorHAnsi" w:hAnsiTheme="minorHAnsi"/>
+                <w:color w:val="FFFFFF" w:themeColor="background1"/>
+              </w:rPr>
+            </w:pPr>
+          </w:p>
+        </w:tc>
+        <w:tc>
+          <w:tcPr>
+            <w:tcW w:w="859" w:type="pct"/>
           </w:tcPr>
           <w:p>
             <w:pPr>
@@ -2956,20 +2962,26 @@
         <w:tc>
           <w:tcPr>
             <w:cnfStyle w:val="001000000000"/>
-            <w:tcW w:w="213" w:type="pct"/>
-          </w:tcPr>
-          <w:p>
-            <w:pPr>
-              <w:jc w:val="both"/>
-              <w:rPr>
-                <w:rFonts w:asciiTheme="minorHAnsi" w:hAnsiTheme="minorHAnsi"/>
-              </w:rPr>
-            </w:pPr>
-          </w:p>
-        </w:tc>
-        <w:tc>
-          <w:tcPr>
-            <w:tcW w:w="938" w:type="pct"/>
+            <w:tcW w:w="291" w:type="pct"/>
+          </w:tcPr>
+          <w:p>
+            <w:pPr>
+              <w:pStyle w:val="Prrafodelista"/>
+              <w:numPr>
+                <w:ilvl w:val="0"/>
+                <w:numId w:val="30"/>
+              </w:numPr>
+              <w:jc w:val="center"/>
+              <w:rPr>
+                <w:rFonts w:asciiTheme="minorHAnsi" w:hAnsiTheme="minorHAnsi"/>
+                <w:color w:val="FFFFFF" w:themeColor="background1"/>
+              </w:rPr>
+            </w:pPr>
+          </w:p>
+        </w:tc>
+        <w:tc>
+          <w:tcPr>
+            <w:tcW w:w="859" w:type="pct"/>
           </w:tcPr>
           <w:p>
             <w:pPr>
@@ -3084,20 +3096,26 @@
         <w:tc>
           <w:tcPr>
             <w:cnfStyle w:val="001000000000"/>
-            <w:tcW w:w="213" w:type="pct"/>
-          </w:tcPr>
-          <w:p>
-            <w:pPr>
-              <w:jc w:val="both"/>
-              <w:rPr>
-                <w:rFonts w:asciiTheme="minorHAnsi" w:hAnsiTheme="minorHAnsi"/>
-              </w:rPr>
-            </w:pPr>
-          </w:p>
-        </w:tc>
-        <w:tc>
-          <w:tcPr>
-            <w:tcW w:w="938" w:type="pct"/>
+            <w:tcW w:w="291" w:type="pct"/>
+          </w:tcPr>
+          <w:p>
+            <w:pPr>
+              <w:pStyle w:val="Prrafodelista"/>
+              <w:numPr>
+                <w:ilvl w:val="0"/>
+                <w:numId w:val="30"/>
+              </w:numPr>
+              <w:jc w:val="center"/>
+              <w:rPr>
+                <w:rFonts w:asciiTheme="minorHAnsi" w:hAnsiTheme="minorHAnsi"/>
+                <w:color w:val="FFFFFF" w:themeColor="background1"/>
+              </w:rPr>
+            </w:pPr>
+          </w:p>
+        </w:tc>
+        <w:tc>
+          <w:tcPr>
+            <w:tcW w:w="859" w:type="pct"/>
           </w:tcPr>
           <w:p>
             <w:pPr>
@@ -3209,20 +3227,26 @@
         <w:tc>
           <w:tcPr>
             <w:cnfStyle w:val="001000000000"/>
-            <w:tcW w:w="213" w:type="pct"/>
-          </w:tcPr>
-          <w:p>
-            <w:pPr>
-              <w:jc w:val="both"/>
-              <w:rPr>
-                <w:rFonts w:asciiTheme="minorHAnsi" w:hAnsiTheme="minorHAnsi"/>
-              </w:rPr>
-            </w:pPr>
-          </w:p>
-        </w:tc>
-        <w:tc>
-          <w:tcPr>
-            <w:tcW w:w="938" w:type="pct"/>
+            <w:tcW w:w="291" w:type="pct"/>
+          </w:tcPr>
+          <w:p>
+            <w:pPr>
+              <w:pStyle w:val="Prrafodelista"/>
+              <w:numPr>
+                <w:ilvl w:val="0"/>
+                <w:numId w:val="30"/>
+              </w:numPr>
+              <w:jc w:val="center"/>
+              <w:rPr>
+                <w:rFonts w:asciiTheme="minorHAnsi" w:hAnsiTheme="minorHAnsi"/>
+                <w:color w:val="FFFFFF" w:themeColor="background1"/>
+              </w:rPr>
+            </w:pPr>
+          </w:p>
+        </w:tc>
+        <w:tc>
+          <w:tcPr>
+            <w:tcW w:w="859" w:type="pct"/>
           </w:tcPr>
           <w:p>
             <w:pPr>
@@ -3337,20 +3361,26 @@
         <w:tc>
           <w:tcPr>
             <w:cnfStyle w:val="001000000000"/>
-            <w:tcW w:w="213" w:type="pct"/>
-          </w:tcPr>
-          <w:p>
-            <w:pPr>
-              <w:jc w:val="both"/>
-              <w:rPr>
-                <w:rFonts w:asciiTheme="minorHAnsi" w:hAnsiTheme="minorHAnsi"/>
-              </w:rPr>
-            </w:pPr>
-          </w:p>
-        </w:tc>
-        <w:tc>
-          <w:tcPr>
-            <w:tcW w:w="938" w:type="pct"/>
+            <w:tcW w:w="291" w:type="pct"/>
+          </w:tcPr>
+          <w:p>
+            <w:pPr>
+              <w:pStyle w:val="Prrafodelista"/>
+              <w:numPr>
+                <w:ilvl w:val="0"/>
+                <w:numId w:val="30"/>
+              </w:numPr>
+              <w:jc w:val="center"/>
+              <w:rPr>
+                <w:rFonts w:asciiTheme="minorHAnsi" w:hAnsiTheme="minorHAnsi"/>
+                <w:color w:val="FFFFFF" w:themeColor="background1"/>
+              </w:rPr>
+            </w:pPr>
+          </w:p>
+        </w:tc>
+        <w:tc>
+          <w:tcPr>
+            <w:tcW w:w="859" w:type="pct"/>
           </w:tcPr>
           <w:p>
             <w:pPr>
@@ -3474,20 +3504,26 @@
         <w:tc>
           <w:tcPr>
             <w:cnfStyle w:val="001000000000"/>
-            <w:tcW w:w="213" w:type="pct"/>
-          </w:tcPr>
-          <w:p>
-            <w:pPr>
-              <w:jc w:val="both"/>
-              <w:rPr>
-                <w:rFonts w:asciiTheme="minorHAnsi" w:hAnsiTheme="minorHAnsi"/>
-              </w:rPr>
-            </w:pPr>
-          </w:p>
-        </w:tc>
-        <w:tc>
-          <w:tcPr>
-            <w:tcW w:w="938" w:type="pct"/>
+            <w:tcW w:w="291" w:type="pct"/>
+          </w:tcPr>
+          <w:p>
+            <w:pPr>
+              <w:pStyle w:val="Prrafodelista"/>
+              <w:numPr>
+                <w:ilvl w:val="0"/>
+                <w:numId w:val="30"/>
+              </w:numPr>
+              <w:jc w:val="center"/>
+              <w:rPr>
+                <w:rFonts w:asciiTheme="minorHAnsi" w:hAnsiTheme="minorHAnsi"/>
+                <w:color w:val="FFFFFF" w:themeColor="background1"/>
+              </w:rPr>
+            </w:pPr>
+          </w:p>
+        </w:tc>
+        <w:tc>
+          <w:tcPr>
+            <w:tcW w:w="859" w:type="pct"/>
           </w:tcPr>
           <w:p>
             <w:pPr>
@@ -3602,20 +3638,26 @@
         <w:tc>
           <w:tcPr>
             <w:cnfStyle w:val="001000000000"/>
-            <w:tcW w:w="213" w:type="pct"/>
-          </w:tcPr>
-          <w:p>
-            <w:pPr>
-              <w:jc w:val="both"/>
-              <w:rPr>
-                <w:rFonts w:asciiTheme="minorHAnsi" w:hAnsiTheme="minorHAnsi"/>
-              </w:rPr>
-            </w:pPr>
-          </w:p>
-        </w:tc>
-        <w:tc>
-          <w:tcPr>
-            <w:tcW w:w="938" w:type="pct"/>
+            <w:tcW w:w="291" w:type="pct"/>
+          </w:tcPr>
+          <w:p>
+            <w:pPr>
+              <w:pStyle w:val="Prrafodelista"/>
+              <w:numPr>
+                <w:ilvl w:val="0"/>
+                <w:numId w:val="30"/>
+              </w:numPr>
+              <w:jc w:val="center"/>
+              <w:rPr>
+                <w:rFonts w:asciiTheme="minorHAnsi" w:hAnsiTheme="minorHAnsi"/>
+                <w:color w:val="FFFFFF" w:themeColor="background1"/>
+              </w:rPr>
+            </w:pPr>
+          </w:p>
+        </w:tc>
+        <w:tc>
+          <w:tcPr>
+            <w:tcW w:w="859" w:type="pct"/>
           </w:tcPr>
           <w:p>
             <w:pPr>
@@ -3727,20 +3769,26 @@
         <w:tc>
           <w:tcPr>
             <w:cnfStyle w:val="001000000000"/>
-            <w:tcW w:w="213" w:type="pct"/>
-          </w:tcPr>
-          <w:p>
-            <w:pPr>
-              <w:jc w:val="both"/>
-              <w:rPr>
-                <w:rFonts w:asciiTheme="minorHAnsi" w:hAnsiTheme="minorHAnsi"/>
-              </w:rPr>
-            </w:pPr>
-          </w:p>
-        </w:tc>
-        <w:tc>
-          <w:tcPr>
-            <w:tcW w:w="938" w:type="pct"/>
+            <w:tcW w:w="291" w:type="pct"/>
+          </w:tcPr>
+          <w:p>
+            <w:pPr>
+              <w:pStyle w:val="Prrafodelista"/>
+              <w:numPr>
+                <w:ilvl w:val="0"/>
+                <w:numId w:val="30"/>
+              </w:numPr>
+              <w:jc w:val="center"/>
+              <w:rPr>
+                <w:rFonts w:asciiTheme="minorHAnsi" w:hAnsiTheme="minorHAnsi"/>
+                <w:color w:val="FFFFFF" w:themeColor="background1"/>
+              </w:rPr>
+            </w:pPr>
+          </w:p>
+        </w:tc>
+        <w:tc>
+          <w:tcPr>
+            <w:tcW w:w="859" w:type="pct"/>
           </w:tcPr>
           <w:p>
             <w:pPr>
@@ -3875,20 +3923,26 @@
         <w:tc>
           <w:tcPr>
             <w:cnfStyle w:val="001000000000"/>
-            <w:tcW w:w="213" w:type="pct"/>
-          </w:tcPr>
-          <w:p>
-            <w:pPr>
-              <w:jc w:val="both"/>
-              <w:rPr>
-                <w:rFonts w:asciiTheme="minorHAnsi" w:hAnsiTheme="minorHAnsi"/>
-              </w:rPr>
-            </w:pPr>
-          </w:p>
-        </w:tc>
-        <w:tc>
-          <w:tcPr>
-            <w:tcW w:w="938" w:type="pct"/>
+            <w:tcW w:w="291" w:type="pct"/>
+          </w:tcPr>
+          <w:p>
+            <w:pPr>
+              <w:pStyle w:val="Prrafodelista"/>
+              <w:numPr>
+                <w:ilvl w:val="0"/>
+                <w:numId w:val="30"/>
+              </w:numPr>
+              <w:jc w:val="center"/>
+              <w:rPr>
+                <w:rFonts w:asciiTheme="minorHAnsi" w:hAnsiTheme="minorHAnsi"/>
+                <w:color w:val="FFFFFF" w:themeColor="background1"/>
+              </w:rPr>
+            </w:pPr>
+          </w:p>
+        </w:tc>
+        <w:tc>
+          <w:tcPr>
+            <w:tcW w:w="859" w:type="pct"/>
           </w:tcPr>
           <w:p>
             <w:pPr>
@@ -4000,20 +4054,26 @@
         <w:tc>
           <w:tcPr>
             <w:cnfStyle w:val="001000000000"/>
-            <w:tcW w:w="213" w:type="pct"/>
-          </w:tcPr>
-          <w:p>
-            <w:pPr>
-              <w:jc w:val="both"/>
-              <w:rPr>
-                <w:rFonts w:asciiTheme="minorHAnsi" w:hAnsiTheme="minorHAnsi"/>
-              </w:rPr>
-            </w:pPr>
-          </w:p>
-        </w:tc>
-        <w:tc>
-          <w:tcPr>
-            <w:tcW w:w="938" w:type="pct"/>
+            <w:tcW w:w="291" w:type="pct"/>
+          </w:tcPr>
+          <w:p>
+            <w:pPr>
+              <w:pStyle w:val="Prrafodelista"/>
+              <w:numPr>
+                <w:ilvl w:val="0"/>
+                <w:numId w:val="30"/>
+              </w:numPr>
+              <w:jc w:val="center"/>
+              <w:rPr>
+                <w:rFonts w:asciiTheme="minorHAnsi" w:hAnsiTheme="minorHAnsi"/>
+                <w:color w:val="FFFFFF" w:themeColor="background1"/>
+              </w:rPr>
+            </w:pPr>
+          </w:p>
+        </w:tc>
+        <w:tc>
+          <w:tcPr>
+            <w:tcW w:w="859" w:type="pct"/>
           </w:tcPr>
           <w:p>
             <w:pPr>
@@ -4128,20 +4188,26 @@
         <w:tc>
           <w:tcPr>
             <w:cnfStyle w:val="001000000000"/>
-            <w:tcW w:w="213" w:type="pct"/>
-          </w:tcPr>
-          <w:p>
-            <w:pPr>
-              <w:jc w:val="both"/>
-              <w:rPr>
-                <w:rFonts w:asciiTheme="minorHAnsi" w:hAnsiTheme="minorHAnsi"/>
-              </w:rPr>
-            </w:pPr>
-          </w:p>
-        </w:tc>
-        <w:tc>
-          <w:tcPr>
-            <w:tcW w:w="938" w:type="pct"/>
+            <w:tcW w:w="291" w:type="pct"/>
+          </w:tcPr>
+          <w:p>
+            <w:pPr>
+              <w:pStyle w:val="Prrafodelista"/>
+              <w:numPr>
+                <w:ilvl w:val="0"/>
+                <w:numId w:val="30"/>
+              </w:numPr>
+              <w:jc w:val="center"/>
+              <w:rPr>
+                <w:rFonts w:asciiTheme="minorHAnsi" w:hAnsiTheme="minorHAnsi"/>
+                <w:color w:val="FFFFFF" w:themeColor="background1"/>
+              </w:rPr>
+            </w:pPr>
+          </w:p>
+        </w:tc>
+        <w:tc>
+          <w:tcPr>
+            <w:tcW w:w="859" w:type="pct"/>
           </w:tcPr>
           <w:p>
             <w:pPr>
@@ -4265,20 +4331,26 @@
         <w:tc>
           <w:tcPr>
             <w:cnfStyle w:val="001000000000"/>
-            <w:tcW w:w="213" w:type="pct"/>
-          </w:tcPr>
-          <w:p>
-            <w:pPr>
-              <w:jc w:val="both"/>
-              <w:rPr>
-                <w:rFonts w:asciiTheme="minorHAnsi" w:hAnsiTheme="minorHAnsi"/>
-              </w:rPr>
-            </w:pPr>
-          </w:p>
-        </w:tc>
-        <w:tc>
-          <w:tcPr>
-            <w:tcW w:w="938" w:type="pct"/>
+            <w:tcW w:w="291" w:type="pct"/>
+          </w:tcPr>
+          <w:p>
+            <w:pPr>
+              <w:pStyle w:val="Prrafodelista"/>
+              <w:numPr>
+                <w:ilvl w:val="0"/>
+                <w:numId w:val="30"/>
+              </w:numPr>
+              <w:jc w:val="center"/>
+              <w:rPr>
+                <w:rFonts w:asciiTheme="minorHAnsi" w:hAnsiTheme="minorHAnsi"/>
+                <w:color w:val="FFFFFF" w:themeColor="background1"/>
+              </w:rPr>
+            </w:pPr>
+          </w:p>
+        </w:tc>
+        <w:tc>
+          <w:tcPr>
+            <w:tcW w:w="859" w:type="pct"/>
           </w:tcPr>
           <w:p>
             <w:pPr>
@@ -4393,20 +4465,26 @@
         <w:tc>
           <w:tcPr>
             <w:cnfStyle w:val="001000000000"/>
-            <w:tcW w:w="213" w:type="pct"/>
-          </w:tcPr>
-          <w:p>
-            <w:pPr>
-              <w:jc w:val="both"/>
-              <w:rPr>
-                <w:rFonts w:asciiTheme="minorHAnsi" w:hAnsiTheme="minorHAnsi"/>
-              </w:rPr>
-            </w:pPr>
-          </w:p>
-        </w:tc>
-        <w:tc>
-          <w:tcPr>
-            <w:tcW w:w="938" w:type="pct"/>
+            <w:tcW w:w="291" w:type="pct"/>
+          </w:tcPr>
+          <w:p>
+            <w:pPr>
+              <w:pStyle w:val="Prrafodelista"/>
+              <w:numPr>
+                <w:ilvl w:val="0"/>
+                <w:numId w:val="30"/>
+              </w:numPr>
+              <w:jc w:val="center"/>
+              <w:rPr>
+                <w:rFonts w:asciiTheme="minorHAnsi" w:hAnsiTheme="minorHAnsi"/>
+                <w:color w:val="FFFFFF" w:themeColor="background1"/>
+              </w:rPr>
+            </w:pPr>
+          </w:p>
+        </w:tc>
+        <w:tc>
+          <w:tcPr>
+            <w:tcW w:w="859" w:type="pct"/>
           </w:tcPr>
           <w:p>
             <w:pPr>
@@ -4518,20 +4596,26 @@
         <w:tc>
           <w:tcPr>
             <w:cnfStyle w:val="001000000000"/>
-            <w:tcW w:w="213" w:type="pct"/>
-          </w:tcPr>
-          <w:p>
-            <w:pPr>
-              <w:jc w:val="both"/>
-              <w:rPr>
-                <w:rFonts w:asciiTheme="minorHAnsi" w:hAnsiTheme="minorHAnsi"/>
-              </w:rPr>
-            </w:pPr>
-          </w:p>
-        </w:tc>
-        <w:tc>
-          <w:tcPr>
-            <w:tcW w:w="938" w:type="pct"/>
+            <w:tcW w:w="291" w:type="pct"/>
+          </w:tcPr>
+          <w:p>
+            <w:pPr>
+              <w:pStyle w:val="Prrafodelista"/>
+              <w:numPr>
+                <w:ilvl w:val="0"/>
+                <w:numId w:val="30"/>
+              </w:numPr>
+              <w:jc w:val="center"/>
+              <w:rPr>
+                <w:rFonts w:asciiTheme="minorHAnsi" w:hAnsiTheme="minorHAnsi"/>
+                <w:color w:val="FFFFFF" w:themeColor="background1"/>
+              </w:rPr>
+            </w:pPr>
+          </w:p>
+        </w:tc>
+        <w:tc>
+          <w:tcPr>
+            <w:tcW w:w="859" w:type="pct"/>
           </w:tcPr>
           <w:p>
             <w:pPr>
@@ -4646,20 +4730,26 @@
         <w:tc>
           <w:tcPr>
             <w:cnfStyle w:val="001000000000"/>
-            <w:tcW w:w="213" w:type="pct"/>
-          </w:tcPr>
-          <w:p>
-            <w:pPr>
-              <w:jc w:val="both"/>
-              <w:rPr>
-                <w:rFonts w:asciiTheme="minorHAnsi" w:hAnsiTheme="minorHAnsi"/>
-              </w:rPr>
-            </w:pPr>
-          </w:p>
-        </w:tc>
-        <w:tc>
-          <w:tcPr>
-            <w:tcW w:w="938" w:type="pct"/>
+            <w:tcW w:w="291" w:type="pct"/>
+          </w:tcPr>
+          <w:p>
+            <w:pPr>
+              <w:pStyle w:val="Prrafodelista"/>
+              <w:numPr>
+                <w:ilvl w:val="0"/>
+                <w:numId w:val="30"/>
+              </w:numPr>
+              <w:jc w:val="center"/>
+              <w:rPr>
+                <w:rFonts w:asciiTheme="minorHAnsi" w:hAnsiTheme="minorHAnsi"/>
+                <w:color w:val="FFFFFF" w:themeColor="background1"/>
+              </w:rPr>
+            </w:pPr>
+          </w:p>
+        </w:tc>
+        <w:tc>
+          <w:tcPr>
+            <w:tcW w:w="859" w:type="pct"/>
           </w:tcPr>
           <w:p>
             <w:pPr>
@@ -4771,20 +4861,26 @@
         <w:tc>
           <w:tcPr>
             <w:cnfStyle w:val="001000000000"/>
-            <w:tcW w:w="213" w:type="pct"/>
-          </w:tcPr>
-          <w:p>
-            <w:pPr>
-              <w:jc w:val="both"/>
-              <w:rPr>
-                <w:rFonts w:asciiTheme="minorHAnsi" w:hAnsiTheme="minorHAnsi"/>
-              </w:rPr>
-            </w:pPr>
-          </w:p>
-        </w:tc>
-        <w:tc>
-          <w:tcPr>
-            <w:tcW w:w="938" w:type="pct"/>
+            <w:tcW w:w="291" w:type="pct"/>
+          </w:tcPr>
+          <w:p>
+            <w:pPr>
+              <w:pStyle w:val="Prrafodelista"/>
+              <w:numPr>
+                <w:ilvl w:val="0"/>
+                <w:numId w:val="30"/>
+              </w:numPr>
+              <w:jc w:val="center"/>
+              <w:rPr>
+                <w:rFonts w:asciiTheme="minorHAnsi" w:hAnsiTheme="minorHAnsi"/>
+                <w:color w:val="FFFFFF" w:themeColor="background1"/>
+              </w:rPr>
+            </w:pPr>
+          </w:p>
+        </w:tc>
+        <w:tc>
+          <w:tcPr>
+            <w:tcW w:w="859" w:type="pct"/>
           </w:tcPr>
           <w:p>
             <w:pPr>
@@ -4899,20 +4995,26 @@
         <w:tc>
           <w:tcPr>
             <w:cnfStyle w:val="001000000000"/>
-            <w:tcW w:w="213" w:type="pct"/>
-          </w:tcPr>
-          <w:p>
-            <w:pPr>
-              <w:jc w:val="both"/>
-              <w:rPr>
-                <w:rFonts w:asciiTheme="minorHAnsi" w:hAnsiTheme="minorHAnsi"/>
-              </w:rPr>
-            </w:pPr>
-          </w:p>
-        </w:tc>
-        <w:tc>
-          <w:tcPr>
-            <w:tcW w:w="938" w:type="pct"/>
+            <w:tcW w:w="291" w:type="pct"/>
+          </w:tcPr>
+          <w:p>
+            <w:pPr>
+              <w:pStyle w:val="Prrafodelista"/>
+              <w:numPr>
+                <w:ilvl w:val="0"/>
+                <w:numId w:val="30"/>
+              </w:numPr>
+              <w:jc w:val="center"/>
+              <w:rPr>
+                <w:rFonts w:asciiTheme="minorHAnsi" w:hAnsiTheme="minorHAnsi"/>
+                <w:color w:val="FFFFFF" w:themeColor="background1"/>
+              </w:rPr>
+            </w:pPr>
+          </w:p>
+        </w:tc>
+        <w:tc>
+          <w:tcPr>
+            <w:tcW w:w="859" w:type="pct"/>
           </w:tcPr>
           <w:p>
             <w:pPr>
@@ -5062,20 +5164,26 @@
         <w:tc>
           <w:tcPr>
             <w:cnfStyle w:val="001000000000"/>
-            <w:tcW w:w="213" w:type="pct"/>
-          </w:tcPr>
-          <w:p>
-            <w:pPr>
-              <w:jc w:val="both"/>
-              <w:rPr>
-                <w:rFonts w:asciiTheme="minorHAnsi" w:hAnsiTheme="minorHAnsi"/>
-              </w:rPr>
-            </w:pPr>
-          </w:p>
-        </w:tc>
-        <w:tc>
-          <w:tcPr>
-            <w:tcW w:w="938" w:type="pct"/>
+            <w:tcW w:w="291" w:type="pct"/>
+          </w:tcPr>
+          <w:p>
+            <w:pPr>
+              <w:pStyle w:val="Prrafodelista"/>
+              <w:numPr>
+                <w:ilvl w:val="0"/>
+                <w:numId w:val="30"/>
+              </w:numPr>
+              <w:jc w:val="center"/>
+              <w:rPr>
+                <w:rFonts w:asciiTheme="minorHAnsi" w:hAnsiTheme="minorHAnsi"/>
+                <w:color w:val="FFFFFF" w:themeColor="background1"/>
+              </w:rPr>
+            </w:pPr>
+          </w:p>
+        </w:tc>
+        <w:tc>
+          <w:tcPr>
+            <w:tcW w:w="859" w:type="pct"/>
           </w:tcPr>
           <w:p>
             <w:pPr>
@@ -5214,20 +5322,26 @@
         <w:tc>
           <w:tcPr>
             <w:cnfStyle w:val="001000000000"/>
-            <w:tcW w:w="213" w:type="pct"/>
-          </w:tcPr>
-          <w:p>
-            <w:pPr>
-              <w:jc w:val="both"/>
-              <w:rPr>
-                <w:rFonts w:asciiTheme="minorHAnsi" w:hAnsiTheme="minorHAnsi"/>
-              </w:rPr>
-            </w:pPr>
-          </w:p>
-        </w:tc>
-        <w:tc>
-          <w:tcPr>
-            <w:tcW w:w="938" w:type="pct"/>
+            <w:tcW w:w="291" w:type="pct"/>
+          </w:tcPr>
+          <w:p>
+            <w:pPr>
+              <w:pStyle w:val="Prrafodelista"/>
+              <w:numPr>
+                <w:ilvl w:val="0"/>
+                <w:numId w:val="30"/>
+              </w:numPr>
+              <w:jc w:val="center"/>
+              <w:rPr>
+                <w:rFonts w:asciiTheme="minorHAnsi" w:hAnsiTheme="minorHAnsi"/>
+                <w:color w:val="FFFFFF" w:themeColor="background1"/>
+              </w:rPr>
+            </w:pPr>
+          </w:p>
+        </w:tc>
+        <w:tc>
+          <w:tcPr>
+            <w:tcW w:w="859" w:type="pct"/>
           </w:tcPr>
           <w:p>
             <w:pPr>
@@ -5347,20 +5461,26 @@
         <w:tc>
           <w:tcPr>
             <w:cnfStyle w:val="001000000000"/>
-            <w:tcW w:w="213" w:type="pct"/>
-          </w:tcPr>
-          <w:p>
-            <w:pPr>
-              <w:jc w:val="both"/>
-              <w:rPr>
-                <w:rFonts w:asciiTheme="minorHAnsi" w:hAnsiTheme="minorHAnsi"/>
-              </w:rPr>
-            </w:pPr>
-          </w:p>
-        </w:tc>
-        <w:tc>
-          <w:tcPr>
-            <w:tcW w:w="938" w:type="pct"/>
+            <w:tcW w:w="291" w:type="pct"/>
+          </w:tcPr>
+          <w:p>
+            <w:pPr>
+              <w:pStyle w:val="Prrafodelista"/>
+              <w:numPr>
+                <w:ilvl w:val="0"/>
+                <w:numId w:val="30"/>
+              </w:numPr>
+              <w:jc w:val="center"/>
+              <w:rPr>
+                <w:rFonts w:asciiTheme="minorHAnsi" w:hAnsiTheme="minorHAnsi"/>
+                <w:color w:val="FFFFFF" w:themeColor="background1"/>
+              </w:rPr>
+            </w:pPr>
+          </w:p>
+        </w:tc>
+        <w:tc>
+          <w:tcPr>
+            <w:tcW w:w="859" w:type="pct"/>
           </w:tcPr>
           <w:p>
             <w:pPr>
@@ -5475,20 +5595,26 @@
         <w:tc>
           <w:tcPr>
             <w:cnfStyle w:val="001000000000"/>
-            <w:tcW w:w="213" w:type="pct"/>
-          </w:tcPr>
-          <w:p>
-            <w:pPr>
-              <w:jc w:val="both"/>
-              <w:rPr>
-                <w:rFonts w:asciiTheme="minorHAnsi" w:hAnsiTheme="minorHAnsi"/>
-              </w:rPr>
-            </w:pPr>
-          </w:p>
-        </w:tc>
-        <w:tc>
-          <w:tcPr>
-            <w:tcW w:w="938" w:type="pct"/>
+            <w:tcW w:w="291" w:type="pct"/>
+          </w:tcPr>
+          <w:p>
+            <w:pPr>
+              <w:pStyle w:val="Prrafodelista"/>
+              <w:numPr>
+                <w:ilvl w:val="0"/>
+                <w:numId w:val="30"/>
+              </w:numPr>
+              <w:jc w:val="center"/>
+              <w:rPr>
+                <w:rFonts w:asciiTheme="minorHAnsi" w:hAnsiTheme="minorHAnsi"/>
+                <w:color w:val="FFFFFF" w:themeColor="background1"/>
+              </w:rPr>
+            </w:pPr>
+          </w:p>
+        </w:tc>
+        <w:tc>
+          <w:tcPr>
+            <w:tcW w:w="859" w:type="pct"/>
           </w:tcPr>
           <w:p>
             <w:pPr>
@@ -5600,20 +5726,26 @@
         <w:tc>
           <w:tcPr>
             <w:cnfStyle w:val="001000000000"/>
-            <w:tcW w:w="213" w:type="pct"/>
-          </w:tcPr>
-          <w:p>
-            <w:pPr>
-              <w:jc w:val="both"/>
-              <w:rPr>
-                <w:rFonts w:asciiTheme="minorHAnsi" w:hAnsiTheme="minorHAnsi"/>
-              </w:rPr>
-            </w:pPr>
-          </w:p>
-        </w:tc>
-        <w:tc>
-          <w:tcPr>
-            <w:tcW w:w="938" w:type="pct"/>
+            <w:tcW w:w="291" w:type="pct"/>
+          </w:tcPr>
+          <w:p>
+            <w:pPr>
+              <w:pStyle w:val="Prrafodelista"/>
+              <w:numPr>
+                <w:ilvl w:val="0"/>
+                <w:numId w:val="30"/>
+              </w:numPr>
+              <w:jc w:val="center"/>
+              <w:rPr>
+                <w:rFonts w:asciiTheme="minorHAnsi" w:hAnsiTheme="minorHAnsi"/>
+                <w:color w:val="FFFFFF" w:themeColor="background1"/>
+              </w:rPr>
+            </w:pPr>
+          </w:p>
+        </w:tc>
+        <w:tc>
+          <w:tcPr>
+            <w:tcW w:w="859" w:type="pct"/>
           </w:tcPr>
           <w:p>
             <w:pPr>
@@ -5728,20 +5860,26 @@
         <w:tc>
           <w:tcPr>
             <w:cnfStyle w:val="001000000000"/>
-            <w:tcW w:w="213" w:type="pct"/>
-          </w:tcPr>
-          <w:p>
-            <w:pPr>
-              <w:jc w:val="both"/>
-              <w:rPr>
-                <w:rFonts w:asciiTheme="minorHAnsi" w:hAnsiTheme="minorHAnsi"/>
-              </w:rPr>
-            </w:pPr>
-          </w:p>
-        </w:tc>
-        <w:tc>
-          <w:tcPr>
-            <w:tcW w:w="938" w:type="pct"/>
+            <w:tcW w:w="291" w:type="pct"/>
+          </w:tcPr>
+          <w:p>
+            <w:pPr>
+              <w:pStyle w:val="Prrafodelista"/>
+              <w:numPr>
+                <w:ilvl w:val="0"/>
+                <w:numId w:val="30"/>
+              </w:numPr>
+              <w:jc w:val="center"/>
+              <w:rPr>
+                <w:rFonts w:asciiTheme="minorHAnsi" w:hAnsiTheme="minorHAnsi"/>
+                <w:color w:val="FFFFFF" w:themeColor="background1"/>
+              </w:rPr>
+            </w:pPr>
+          </w:p>
+        </w:tc>
+        <w:tc>
+          <w:tcPr>
+            <w:tcW w:w="859" w:type="pct"/>
           </w:tcPr>
           <w:p>
             <w:pPr>
@@ -5853,20 +5991,26 @@
         <w:tc>
           <w:tcPr>
             <w:cnfStyle w:val="001000000000"/>
-            <w:tcW w:w="213" w:type="pct"/>
-          </w:tcPr>
-          <w:p>
-            <w:pPr>
-              <w:jc w:val="both"/>
-              <w:rPr>
-                <w:rFonts w:asciiTheme="minorHAnsi" w:hAnsiTheme="minorHAnsi"/>
-              </w:rPr>
-            </w:pPr>
-          </w:p>
-        </w:tc>
-        <w:tc>
-          <w:tcPr>
-            <w:tcW w:w="938" w:type="pct"/>
+            <w:tcW w:w="291" w:type="pct"/>
+          </w:tcPr>
+          <w:p>
+            <w:pPr>
+              <w:pStyle w:val="Prrafodelista"/>
+              <w:numPr>
+                <w:ilvl w:val="0"/>
+                <w:numId w:val="30"/>
+              </w:numPr>
+              <w:jc w:val="center"/>
+              <w:rPr>
+                <w:rFonts w:asciiTheme="minorHAnsi" w:hAnsiTheme="minorHAnsi"/>
+                <w:color w:val="FFFFFF" w:themeColor="background1"/>
+              </w:rPr>
+            </w:pPr>
+          </w:p>
+        </w:tc>
+        <w:tc>
+          <w:tcPr>
+            <w:tcW w:w="859" w:type="pct"/>
           </w:tcPr>
           <w:p>
             <w:pPr>
@@ -5981,20 +6125,26 @@
         <w:tc>
           <w:tcPr>
             <w:cnfStyle w:val="001000000000"/>
-            <w:tcW w:w="213" w:type="pct"/>
-          </w:tcPr>
-          <w:p>
-            <w:pPr>
-              <w:jc w:val="both"/>
-              <w:rPr>
-                <w:rFonts w:asciiTheme="minorHAnsi" w:hAnsiTheme="minorHAnsi"/>
-              </w:rPr>
-            </w:pPr>
-          </w:p>
-        </w:tc>
-        <w:tc>
-          <w:tcPr>
-            <w:tcW w:w="938" w:type="pct"/>
+            <w:tcW w:w="291" w:type="pct"/>
+          </w:tcPr>
+          <w:p>
+            <w:pPr>
+              <w:pStyle w:val="Prrafodelista"/>
+              <w:numPr>
+                <w:ilvl w:val="0"/>
+                <w:numId w:val="30"/>
+              </w:numPr>
+              <w:jc w:val="center"/>
+              <w:rPr>
+                <w:rFonts w:asciiTheme="minorHAnsi" w:hAnsiTheme="minorHAnsi"/>
+                <w:color w:val="FFFFFF" w:themeColor="background1"/>
+              </w:rPr>
+            </w:pPr>
+          </w:p>
+        </w:tc>
+        <w:tc>
+          <w:tcPr>
+            <w:tcW w:w="859" w:type="pct"/>
           </w:tcPr>
           <w:p>
             <w:pPr>
@@ -6128,20 +6278,26 @@
         <w:tc>
           <w:tcPr>
             <w:cnfStyle w:val="001000000000"/>
-            <w:tcW w:w="213" w:type="pct"/>
-          </w:tcPr>
-          <w:p>
-            <w:pPr>
-              <w:jc w:val="both"/>
-              <w:rPr>
-                <w:rFonts w:asciiTheme="minorHAnsi" w:hAnsiTheme="minorHAnsi"/>
-              </w:rPr>
-            </w:pPr>
-          </w:p>
-        </w:tc>
-        <w:tc>
-          <w:tcPr>
-            <w:tcW w:w="938" w:type="pct"/>
+            <w:tcW w:w="291" w:type="pct"/>
+          </w:tcPr>
+          <w:p>
+            <w:pPr>
+              <w:pStyle w:val="Prrafodelista"/>
+              <w:numPr>
+                <w:ilvl w:val="0"/>
+                <w:numId w:val="30"/>
+              </w:numPr>
+              <w:jc w:val="center"/>
+              <w:rPr>
+                <w:rFonts w:asciiTheme="minorHAnsi" w:hAnsiTheme="minorHAnsi"/>
+                <w:color w:val="FFFFFF" w:themeColor="background1"/>
+              </w:rPr>
+            </w:pPr>
+          </w:p>
+        </w:tc>
+        <w:tc>
+          <w:tcPr>
+            <w:tcW w:w="859" w:type="pct"/>
           </w:tcPr>
           <w:p>
             <w:pPr>
@@ -6256,20 +6412,26 @@
         <w:tc>
           <w:tcPr>
             <w:cnfStyle w:val="001000000000"/>
-            <w:tcW w:w="213" w:type="pct"/>
-          </w:tcPr>
-          <w:p>
-            <w:pPr>
-              <w:jc w:val="both"/>
-              <w:rPr>
-                <w:rFonts w:asciiTheme="minorHAnsi" w:hAnsiTheme="minorHAnsi"/>
-              </w:rPr>
-            </w:pPr>
-          </w:p>
-        </w:tc>
-        <w:tc>
-          <w:tcPr>
-            <w:tcW w:w="938" w:type="pct"/>
+            <w:tcW w:w="291" w:type="pct"/>
+          </w:tcPr>
+          <w:p>
+            <w:pPr>
+              <w:pStyle w:val="Prrafodelista"/>
+              <w:numPr>
+                <w:ilvl w:val="0"/>
+                <w:numId w:val="30"/>
+              </w:numPr>
+              <w:jc w:val="center"/>
+              <w:rPr>
+                <w:rFonts w:asciiTheme="minorHAnsi" w:hAnsiTheme="minorHAnsi"/>
+                <w:color w:val="FFFFFF" w:themeColor="background1"/>
+              </w:rPr>
+            </w:pPr>
+          </w:p>
+        </w:tc>
+        <w:tc>
+          <w:tcPr>
+            <w:tcW w:w="859" w:type="pct"/>
           </w:tcPr>
           <w:p>
             <w:pPr>
@@ -6381,20 +6543,26 @@
         <w:tc>
           <w:tcPr>
             <w:cnfStyle w:val="001000000000"/>
-            <w:tcW w:w="213" w:type="pct"/>
-          </w:tcPr>
-          <w:p>
-            <w:pPr>
-              <w:jc w:val="both"/>
-              <w:rPr>
-                <w:rFonts w:asciiTheme="minorHAnsi" w:hAnsiTheme="minorHAnsi"/>
-              </w:rPr>
-            </w:pPr>
-          </w:p>
-        </w:tc>
-        <w:tc>
-          <w:tcPr>
-            <w:tcW w:w="938" w:type="pct"/>
+            <w:tcW w:w="291" w:type="pct"/>
+          </w:tcPr>
+          <w:p>
+            <w:pPr>
+              <w:pStyle w:val="Prrafodelista"/>
+              <w:numPr>
+                <w:ilvl w:val="0"/>
+                <w:numId w:val="30"/>
+              </w:numPr>
+              <w:jc w:val="center"/>
+              <w:rPr>
+                <w:rFonts w:asciiTheme="minorHAnsi" w:hAnsiTheme="minorHAnsi"/>
+                <w:color w:val="FFFFFF" w:themeColor="background1"/>
+              </w:rPr>
+            </w:pPr>
+          </w:p>
+        </w:tc>
+        <w:tc>
+          <w:tcPr>
+            <w:tcW w:w="859" w:type="pct"/>
           </w:tcPr>
           <w:p>
             <w:pPr>
@@ -6509,20 +6677,26 @@
         <w:tc>
           <w:tcPr>
             <w:cnfStyle w:val="001000000000"/>
-            <w:tcW w:w="213" w:type="pct"/>
-          </w:tcPr>
-          <w:p>
-            <w:pPr>
-              <w:jc w:val="both"/>
-              <w:rPr>
-                <w:rFonts w:asciiTheme="minorHAnsi" w:hAnsiTheme="minorHAnsi"/>
-              </w:rPr>
-            </w:pPr>
-          </w:p>
-        </w:tc>
-        <w:tc>
-          <w:tcPr>
-            <w:tcW w:w="938" w:type="pct"/>
+            <w:tcW w:w="291" w:type="pct"/>
+          </w:tcPr>
+          <w:p>
+            <w:pPr>
+              <w:pStyle w:val="Prrafodelista"/>
+              <w:numPr>
+                <w:ilvl w:val="0"/>
+                <w:numId w:val="30"/>
+              </w:numPr>
+              <w:jc w:val="center"/>
+              <w:rPr>
+                <w:rFonts w:asciiTheme="minorHAnsi" w:hAnsiTheme="minorHAnsi"/>
+                <w:color w:val="FFFFFF" w:themeColor="background1"/>
+              </w:rPr>
+            </w:pPr>
+          </w:p>
+        </w:tc>
+        <w:tc>
+          <w:tcPr>
+            <w:tcW w:w="859" w:type="pct"/>
           </w:tcPr>
           <w:p>
             <w:pPr>
@@ -6634,20 +6808,26 @@
         <w:tc>
           <w:tcPr>
             <w:cnfStyle w:val="001000000000"/>
-            <w:tcW w:w="213" w:type="pct"/>
-          </w:tcPr>
-          <w:p>
-            <w:pPr>
-              <w:jc w:val="both"/>
-              <w:rPr>
-                <w:rFonts w:asciiTheme="minorHAnsi" w:hAnsiTheme="minorHAnsi"/>
-              </w:rPr>
-            </w:pPr>
-          </w:p>
-        </w:tc>
-        <w:tc>
-          <w:tcPr>
-            <w:tcW w:w="938" w:type="pct"/>
+            <w:tcW w:w="291" w:type="pct"/>
+          </w:tcPr>
+          <w:p>
+            <w:pPr>
+              <w:pStyle w:val="Prrafodelista"/>
+              <w:numPr>
+                <w:ilvl w:val="0"/>
+                <w:numId w:val="30"/>
+              </w:numPr>
+              <w:jc w:val="center"/>
+              <w:rPr>
+                <w:rFonts w:asciiTheme="minorHAnsi" w:hAnsiTheme="minorHAnsi"/>
+                <w:color w:val="FFFFFF" w:themeColor="background1"/>
+              </w:rPr>
+            </w:pPr>
+          </w:p>
+        </w:tc>
+        <w:tc>
+          <w:tcPr>
+            <w:tcW w:w="859" w:type="pct"/>
           </w:tcPr>
           <w:p>
             <w:pPr>
@@ -6762,20 +6942,26 @@
         <w:tc>
           <w:tcPr>
             <w:cnfStyle w:val="001000000000"/>
-            <w:tcW w:w="213" w:type="pct"/>
-          </w:tcPr>
-          <w:p>
-            <w:pPr>
-              <w:jc w:val="both"/>
-              <w:rPr>
-                <w:rFonts w:asciiTheme="minorHAnsi" w:hAnsiTheme="minorHAnsi"/>
-              </w:rPr>
-            </w:pPr>
-          </w:p>
-        </w:tc>
-        <w:tc>
-          <w:tcPr>
-            <w:tcW w:w="938" w:type="pct"/>
+            <w:tcW w:w="291" w:type="pct"/>
+          </w:tcPr>
+          <w:p>
+            <w:pPr>
+              <w:pStyle w:val="Prrafodelista"/>
+              <w:numPr>
+                <w:ilvl w:val="0"/>
+                <w:numId w:val="30"/>
+              </w:numPr>
+              <w:jc w:val="center"/>
+              <w:rPr>
+                <w:rFonts w:asciiTheme="minorHAnsi" w:hAnsiTheme="minorHAnsi"/>
+                <w:color w:val="FFFFFF" w:themeColor="background1"/>
+              </w:rPr>
+            </w:pPr>
+          </w:p>
+        </w:tc>
+        <w:tc>
+          <w:tcPr>
+            <w:tcW w:w="859" w:type="pct"/>
           </w:tcPr>
           <w:p>
             <w:pPr>
@@ -6887,20 +7073,26 @@
         <w:tc>
           <w:tcPr>
             <w:cnfStyle w:val="001000000000"/>
-            <w:tcW w:w="213" w:type="pct"/>
-          </w:tcPr>
-          <w:p>
-            <w:pPr>
-              <w:jc w:val="both"/>
-              <w:rPr>
-                <w:rFonts w:asciiTheme="minorHAnsi" w:hAnsiTheme="minorHAnsi"/>
-              </w:rPr>
-            </w:pPr>
-          </w:p>
-        </w:tc>
-        <w:tc>
-          <w:tcPr>
-            <w:tcW w:w="938" w:type="pct"/>
+            <w:tcW w:w="291" w:type="pct"/>
+          </w:tcPr>
+          <w:p>
+            <w:pPr>
+              <w:pStyle w:val="Prrafodelista"/>
+              <w:numPr>
+                <w:ilvl w:val="0"/>
+                <w:numId w:val="30"/>
+              </w:numPr>
+              <w:jc w:val="center"/>
+              <w:rPr>
+                <w:rFonts w:asciiTheme="minorHAnsi" w:hAnsiTheme="minorHAnsi"/>
+                <w:color w:val="FFFFFF" w:themeColor="background1"/>
+              </w:rPr>
+            </w:pPr>
+          </w:p>
+        </w:tc>
+        <w:tc>
+          <w:tcPr>
+            <w:tcW w:w="859" w:type="pct"/>
           </w:tcPr>
           <w:p>
             <w:pPr>
@@ -7015,20 +7207,26 @@
         <w:tc>
           <w:tcPr>
             <w:cnfStyle w:val="001000000000"/>
-            <w:tcW w:w="213" w:type="pct"/>
-          </w:tcPr>
-          <w:p>
-            <w:pPr>
-              <w:jc w:val="both"/>
-              <w:rPr>
-                <w:rFonts w:asciiTheme="minorHAnsi" w:hAnsiTheme="minorHAnsi"/>
-              </w:rPr>
-            </w:pPr>
-          </w:p>
-        </w:tc>
-        <w:tc>
-          <w:tcPr>
-            <w:tcW w:w="938" w:type="pct"/>
+            <w:tcW w:w="291" w:type="pct"/>
+          </w:tcPr>
+          <w:p>
+            <w:pPr>
+              <w:pStyle w:val="Prrafodelista"/>
+              <w:numPr>
+                <w:ilvl w:val="0"/>
+                <w:numId w:val="30"/>
+              </w:numPr>
+              <w:jc w:val="center"/>
+              <w:rPr>
+                <w:rFonts w:asciiTheme="minorHAnsi" w:hAnsiTheme="minorHAnsi"/>
+                <w:color w:val="FFFFFF" w:themeColor="background1"/>
+              </w:rPr>
+            </w:pPr>
+          </w:p>
+        </w:tc>
+        <w:tc>
+          <w:tcPr>
+            <w:tcW w:w="859" w:type="pct"/>
           </w:tcPr>
           <w:p>
             <w:pPr>
@@ -7140,33 +7338,46 @@
         <w:tc>
           <w:tcPr>
             <w:cnfStyle w:val="001000000000"/>
-            <w:tcW w:w="213" w:type="pct"/>
-          </w:tcPr>
-          <w:p>
-            <w:pPr>
-              <w:jc w:val="both"/>
-              <w:rPr>
-                <w:rFonts w:asciiTheme="minorHAnsi" w:hAnsiTheme="minorHAnsi"/>
-              </w:rPr>
-            </w:pPr>
-          </w:p>
-        </w:tc>
-        <w:tc>
-          <w:tcPr>
-            <w:tcW w:w="938" w:type="pct"/>
-          </w:tcPr>
-          <w:p>
-            <w:pPr>
-              <w:cnfStyle w:val="000000000000"/>
-              <w:rPr>
-                <w:rFonts w:asciiTheme="minorHAnsi" w:hAnsiTheme="minorHAnsi" w:cstheme="minorHAnsi"/>
-              </w:rPr>
-            </w:pPr>
-            <w:r>
-              <w:rPr>
-                <w:rFonts w:asciiTheme="minorHAnsi" w:hAnsiTheme="minorHAnsi" w:cstheme="minorHAnsi"/>
-              </w:rPr>
-              <w:t>Seguridad del nuevo sistema</w:t>
+            <w:tcW w:w="291" w:type="pct"/>
+          </w:tcPr>
+          <w:p>
+            <w:pPr>
+              <w:pStyle w:val="Prrafodelista"/>
+              <w:numPr>
+                <w:ilvl w:val="0"/>
+                <w:numId w:val="30"/>
+              </w:numPr>
+              <w:jc w:val="center"/>
+              <w:rPr>
+                <w:rFonts w:asciiTheme="minorHAnsi" w:hAnsiTheme="minorHAnsi"/>
+                <w:color w:val="FFFFFF" w:themeColor="background1"/>
+              </w:rPr>
+            </w:pPr>
+          </w:p>
+        </w:tc>
+        <w:tc>
+          <w:tcPr>
+            <w:tcW w:w="859" w:type="pct"/>
+          </w:tcPr>
+          <w:p>
+            <w:pPr>
+              <w:cnfStyle w:val="000000000000"/>
+              <w:rPr>
+                <w:rFonts w:asciiTheme="minorHAnsi" w:hAnsiTheme="minorHAnsi" w:cstheme="minorHAnsi"/>
+              </w:rPr>
+            </w:pPr>
+            <w:r>
+              <w:rPr>
+                <w:rFonts w:asciiTheme="minorHAnsi" w:hAnsiTheme="minorHAnsi" w:cstheme="minorHAnsi"/>
+              </w:rPr>
+              <w:t xml:space="preserve">Seguridad del nuevo </w:t>
+            </w:r>
+            <w:r>
+              <w:rPr>
+                <w:rFonts w:asciiTheme="minorHAnsi" w:hAnsiTheme="minorHAnsi" w:cstheme="minorHAnsi"/>
+              </w:rPr>
+              <w:lastRenderedPageBreak/>
+              <w:t>sistema</w:t>
             </w:r>
           </w:p>
         </w:tc>
@@ -7185,6 +7396,7 @@
               <w:rPr>
                 <w:rFonts w:asciiTheme="minorHAnsi" w:hAnsiTheme="minorHAnsi" w:cstheme="minorHAnsi"/>
               </w:rPr>
+              <w:lastRenderedPageBreak/>
               <w:t xml:space="preserve">Nivel de seguridad alto </w:t>
             </w:r>
             <w:r>
@@ -7276,20 +7488,26 @@
         <w:tc>
           <w:tcPr>
             <w:cnfStyle w:val="001000000000"/>
-            <w:tcW w:w="213" w:type="pct"/>
-          </w:tcPr>
-          <w:p>
-            <w:pPr>
-              <w:jc w:val="both"/>
-              <w:rPr>
-                <w:rFonts w:asciiTheme="minorHAnsi" w:hAnsiTheme="minorHAnsi"/>
-              </w:rPr>
-            </w:pPr>
-          </w:p>
-        </w:tc>
-        <w:tc>
-          <w:tcPr>
-            <w:tcW w:w="938" w:type="pct"/>
+            <w:tcW w:w="291" w:type="pct"/>
+          </w:tcPr>
+          <w:p>
+            <w:pPr>
+              <w:pStyle w:val="Prrafodelista"/>
+              <w:numPr>
+                <w:ilvl w:val="0"/>
+                <w:numId w:val="30"/>
+              </w:numPr>
+              <w:jc w:val="center"/>
+              <w:rPr>
+                <w:rFonts w:asciiTheme="minorHAnsi" w:hAnsiTheme="minorHAnsi"/>
+                <w:color w:val="FFFFFF" w:themeColor="background1"/>
+              </w:rPr>
+            </w:pPr>
+          </w:p>
+        </w:tc>
+        <w:tc>
+          <w:tcPr>
+            <w:tcW w:w="859" w:type="pct"/>
           </w:tcPr>
           <w:p>
             <w:pPr>
@@ -7518,20 +7736,26 @@
         <w:tc>
           <w:tcPr>
             <w:cnfStyle w:val="001000000000"/>
-            <w:tcW w:w="213" w:type="pct"/>
-          </w:tcPr>
-          <w:p>
-            <w:pPr>
-              <w:jc w:val="both"/>
-              <w:rPr>
-                <w:rFonts w:asciiTheme="minorHAnsi" w:hAnsiTheme="minorHAnsi"/>
-              </w:rPr>
-            </w:pPr>
-          </w:p>
-        </w:tc>
-        <w:tc>
-          <w:tcPr>
-            <w:tcW w:w="938" w:type="pct"/>
+            <w:tcW w:w="291" w:type="pct"/>
+          </w:tcPr>
+          <w:p>
+            <w:pPr>
+              <w:pStyle w:val="Prrafodelista"/>
+              <w:numPr>
+                <w:ilvl w:val="0"/>
+                <w:numId w:val="30"/>
+              </w:numPr>
+              <w:jc w:val="center"/>
+              <w:rPr>
+                <w:rFonts w:asciiTheme="minorHAnsi" w:hAnsiTheme="minorHAnsi"/>
+                <w:color w:val="FFFFFF" w:themeColor="background1"/>
+              </w:rPr>
+            </w:pPr>
+          </w:p>
+        </w:tc>
+        <w:tc>
+          <w:tcPr>
+            <w:tcW w:w="859" w:type="pct"/>
           </w:tcPr>
           <w:p>
             <w:pPr>
@@ -7654,20 +7878,26 @@
         <w:tc>
           <w:tcPr>
             <w:cnfStyle w:val="001000000000"/>
-            <w:tcW w:w="213" w:type="pct"/>
-          </w:tcPr>
-          <w:p>
-            <w:pPr>
-              <w:jc w:val="both"/>
-              <w:rPr>
-                <w:rFonts w:asciiTheme="minorHAnsi" w:hAnsiTheme="minorHAnsi"/>
-              </w:rPr>
-            </w:pPr>
-          </w:p>
-        </w:tc>
-        <w:tc>
-          <w:tcPr>
-            <w:tcW w:w="938" w:type="pct"/>
+            <w:tcW w:w="291" w:type="pct"/>
+          </w:tcPr>
+          <w:p>
+            <w:pPr>
+              <w:pStyle w:val="Prrafodelista"/>
+              <w:numPr>
+                <w:ilvl w:val="0"/>
+                <w:numId w:val="30"/>
+              </w:numPr>
+              <w:jc w:val="center"/>
+              <w:rPr>
+                <w:rFonts w:asciiTheme="minorHAnsi" w:hAnsiTheme="minorHAnsi"/>
+                <w:color w:val="FFFFFF" w:themeColor="background1"/>
+              </w:rPr>
+            </w:pPr>
+          </w:p>
+        </w:tc>
+        <w:tc>
+          <w:tcPr>
+            <w:tcW w:w="859" w:type="pct"/>
           </w:tcPr>
           <w:p>
             <w:pPr>
@@ -7779,20 +8009,26 @@
         <w:tc>
           <w:tcPr>
             <w:cnfStyle w:val="001000000000"/>
-            <w:tcW w:w="213" w:type="pct"/>
-          </w:tcPr>
-          <w:p>
-            <w:pPr>
-              <w:jc w:val="both"/>
-              <w:rPr>
-                <w:rFonts w:asciiTheme="minorHAnsi" w:hAnsiTheme="minorHAnsi"/>
-              </w:rPr>
-            </w:pPr>
-          </w:p>
-        </w:tc>
-        <w:tc>
-          <w:tcPr>
-            <w:tcW w:w="938" w:type="pct"/>
+            <w:tcW w:w="291" w:type="pct"/>
+          </w:tcPr>
+          <w:p>
+            <w:pPr>
+              <w:pStyle w:val="Prrafodelista"/>
+              <w:numPr>
+                <w:ilvl w:val="0"/>
+                <w:numId w:val="30"/>
+              </w:numPr>
+              <w:jc w:val="center"/>
+              <w:rPr>
+                <w:rFonts w:asciiTheme="minorHAnsi" w:hAnsiTheme="minorHAnsi"/>
+                <w:color w:val="FFFFFF" w:themeColor="background1"/>
+              </w:rPr>
+            </w:pPr>
+          </w:p>
+        </w:tc>
+        <w:tc>
+          <w:tcPr>
+            <w:tcW w:w="859" w:type="pct"/>
           </w:tcPr>
           <w:p>
             <w:pPr>
@@ -7907,20 +8143,26 @@
         <w:tc>
           <w:tcPr>
             <w:cnfStyle w:val="001000000000"/>
-            <w:tcW w:w="213" w:type="pct"/>
-          </w:tcPr>
-          <w:p>
-            <w:pPr>
-              <w:jc w:val="both"/>
-              <w:rPr>
-                <w:rFonts w:asciiTheme="minorHAnsi" w:hAnsiTheme="minorHAnsi"/>
-              </w:rPr>
-            </w:pPr>
-          </w:p>
-        </w:tc>
-        <w:tc>
-          <w:tcPr>
-            <w:tcW w:w="938" w:type="pct"/>
+            <w:tcW w:w="291" w:type="pct"/>
+          </w:tcPr>
+          <w:p>
+            <w:pPr>
+              <w:pStyle w:val="Prrafodelista"/>
+              <w:numPr>
+                <w:ilvl w:val="0"/>
+                <w:numId w:val="30"/>
+              </w:numPr>
+              <w:jc w:val="center"/>
+              <w:rPr>
+                <w:rFonts w:asciiTheme="minorHAnsi" w:hAnsiTheme="minorHAnsi"/>
+                <w:color w:val="FFFFFF" w:themeColor="background1"/>
+              </w:rPr>
+            </w:pPr>
+          </w:p>
+        </w:tc>
+        <w:tc>
+          <w:tcPr>
+            <w:tcW w:w="859" w:type="pct"/>
           </w:tcPr>
           <w:p>
             <w:pPr>
@@ -8032,20 +8274,26 @@
         <w:tc>
           <w:tcPr>
             <w:cnfStyle w:val="001000000000"/>
-            <w:tcW w:w="213" w:type="pct"/>
-          </w:tcPr>
-          <w:p>
-            <w:pPr>
-              <w:jc w:val="both"/>
-              <w:rPr>
-                <w:rFonts w:asciiTheme="minorHAnsi" w:hAnsiTheme="minorHAnsi"/>
-              </w:rPr>
-            </w:pPr>
-          </w:p>
-        </w:tc>
-        <w:tc>
-          <w:tcPr>
-            <w:tcW w:w="938" w:type="pct"/>
+            <w:tcW w:w="291" w:type="pct"/>
+          </w:tcPr>
+          <w:p>
+            <w:pPr>
+              <w:pStyle w:val="Prrafodelista"/>
+              <w:numPr>
+                <w:ilvl w:val="0"/>
+                <w:numId w:val="30"/>
+              </w:numPr>
+              <w:jc w:val="center"/>
+              <w:rPr>
+                <w:rFonts w:asciiTheme="minorHAnsi" w:hAnsiTheme="minorHAnsi"/>
+                <w:color w:val="FFFFFF" w:themeColor="background1"/>
+              </w:rPr>
+            </w:pPr>
+          </w:p>
+        </w:tc>
+        <w:tc>
+          <w:tcPr>
+            <w:tcW w:w="859" w:type="pct"/>
           </w:tcPr>
           <w:p>
             <w:pPr>
@@ -8162,20 +8410,26 @@
         <w:tc>
           <w:tcPr>
             <w:cnfStyle w:val="001000000000"/>
-            <w:tcW w:w="213" w:type="pct"/>
-          </w:tcPr>
-          <w:p>
-            <w:pPr>
-              <w:jc w:val="both"/>
-              <w:rPr>
-                <w:rFonts w:asciiTheme="minorHAnsi" w:hAnsiTheme="minorHAnsi"/>
-              </w:rPr>
-            </w:pPr>
-          </w:p>
-        </w:tc>
-        <w:tc>
-          <w:tcPr>
-            <w:tcW w:w="938" w:type="pct"/>
+            <w:tcW w:w="291" w:type="pct"/>
+          </w:tcPr>
+          <w:p>
+            <w:pPr>
+              <w:pStyle w:val="Prrafodelista"/>
+              <w:numPr>
+                <w:ilvl w:val="0"/>
+                <w:numId w:val="30"/>
+              </w:numPr>
+              <w:jc w:val="center"/>
+              <w:rPr>
+                <w:rFonts w:asciiTheme="minorHAnsi" w:hAnsiTheme="minorHAnsi"/>
+                <w:color w:val="FFFFFF" w:themeColor="background1"/>
+              </w:rPr>
+            </w:pPr>
+          </w:p>
+        </w:tc>
+        <w:tc>
+          <w:tcPr>
+            <w:tcW w:w="859" w:type="pct"/>
           </w:tcPr>
           <w:p>
             <w:pPr>
@@ -8308,20 +8562,26 @@
         <w:tc>
           <w:tcPr>
             <w:cnfStyle w:val="001000000000"/>
-            <w:tcW w:w="213" w:type="pct"/>
-          </w:tcPr>
-          <w:p>
-            <w:pPr>
-              <w:jc w:val="both"/>
-              <w:rPr>
-                <w:rFonts w:asciiTheme="minorHAnsi" w:hAnsiTheme="minorHAnsi"/>
-              </w:rPr>
-            </w:pPr>
-          </w:p>
-        </w:tc>
-        <w:tc>
-          <w:tcPr>
-            <w:tcW w:w="938" w:type="pct"/>
+            <w:tcW w:w="291" w:type="pct"/>
+          </w:tcPr>
+          <w:p>
+            <w:pPr>
+              <w:pStyle w:val="Prrafodelista"/>
+              <w:numPr>
+                <w:ilvl w:val="0"/>
+                <w:numId w:val="30"/>
+              </w:numPr>
+              <w:jc w:val="center"/>
+              <w:rPr>
+                <w:rFonts w:asciiTheme="minorHAnsi" w:hAnsiTheme="minorHAnsi"/>
+                <w:color w:val="FFFFFF" w:themeColor="background1"/>
+              </w:rPr>
+            </w:pPr>
+          </w:p>
+        </w:tc>
+        <w:tc>
+          <w:tcPr>
+            <w:tcW w:w="859" w:type="pct"/>
           </w:tcPr>
           <w:p>
             <w:pPr>
@@ -8456,33 +8716,46 @@
         <w:tc>
           <w:tcPr>
             <w:cnfStyle w:val="001000000000"/>
-            <w:tcW w:w="213" w:type="pct"/>
-          </w:tcPr>
-          <w:p>
-            <w:pPr>
-              <w:jc w:val="both"/>
-              <w:rPr>
-                <w:rFonts w:asciiTheme="minorHAnsi" w:hAnsiTheme="minorHAnsi"/>
-              </w:rPr>
-            </w:pPr>
-          </w:p>
-        </w:tc>
-        <w:tc>
-          <w:tcPr>
-            <w:tcW w:w="938" w:type="pct"/>
-          </w:tcPr>
-          <w:p>
-            <w:pPr>
-              <w:cnfStyle w:val="000000100000"/>
-              <w:rPr>
-                <w:rFonts w:asciiTheme="minorHAnsi" w:hAnsiTheme="minorHAnsi" w:cstheme="minorHAnsi"/>
-              </w:rPr>
-            </w:pPr>
-            <w:r>
-              <w:rPr>
-                <w:rFonts w:asciiTheme="minorHAnsi" w:hAnsiTheme="minorHAnsi" w:cstheme="minorHAnsi"/>
-              </w:rPr>
-              <w:t>Disponibilidad de herramientas</w:t>
+            <w:tcW w:w="291" w:type="pct"/>
+          </w:tcPr>
+          <w:p>
+            <w:pPr>
+              <w:pStyle w:val="Prrafodelista"/>
+              <w:numPr>
+                <w:ilvl w:val="0"/>
+                <w:numId w:val="30"/>
+              </w:numPr>
+              <w:jc w:val="center"/>
+              <w:rPr>
+                <w:rFonts w:asciiTheme="minorHAnsi" w:hAnsiTheme="minorHAnsi"/>
+                <w:color w:val="FFFFFF" w:themeColor="background1"/>
+              </w:rPr>
+            </w:pPr>
+          </w:p>
+        </w:tc>
+        <w:tc>
+          <w:tcPr>
+            <w:tcW w:w="859" w:type="pct"/>
+          </w:tcPr>
+          <w:p>
+            <w:pPr>
+              <w:cnfStyle w:val="000000100000"/>
+              <w:rPr>
+                <w:rFonts w:asciiTheme="minorHAnsi" w:hAnsiTheme="minorHAnsi" w:cstheme="minorHAnsi"/>
+              </w:rPr>
+            </w:pPr>
+            <w:r>
+              <w:rPr>
+                <w:rFonts w:asciiTheme="minorHAnsi" w:hAnsiTheme="minorHAnsi" w:cstheme="minorHAnsi"/>
+              </w:rPr>
+              <w:t xml:space="preserve">Disponibilidad de </w:t>
+            </w:r>
+            <w:r>
+              <w:rPr>
+                <w:rFonts w:asciiTheme="minorHAnsi" w:hAnsiTheme="minorHAnsi" w:cstheme="minorHAnsi"/>
+              </w:rPr>
+              <w:lastRenderedPageBreak/>
+              <w:t>herramientas</w:t>
             </w:r>
           </w:p>
         </w:tc>
@@ -8503,7 +8776,8 @@
                 <w:color w:val="auto"/>
                 <w:lang w:eastAsia="en-US"/>
               </w:rPr>
-              <w:t xml:space="preserve">Las herramientas de desarrollo no están </w:t>
+              <w:lastRenderedPageBreak/>
+              <w:t xml:space="preserve">Las herramientas de </w:t>
             </w:r>
             <w:r>
               <w:rPr>
@@ -8512,7 +8786,7 @@
                 <w:lang w:eastAsia="en-US"/>
               </w:rPr>
               <w:lastRenderedPageBreak/>
-              <w:t>disponibles.</w:t>
+              <w:t>desarrollo no están disponibles.</w:t>
             </w:r>
           </w:p>
         </w:tc>
@@ -8532,7 +8806,14 @@
                 <w:rFonts w:asciiTheme="minorHAnsi" w:hAnsiTheme="minorHAnsi"/>
               </w:rPr>
               <w:lastRenderedPageBreak/>
-              <w:t>Ambiente/ Infraestructura</w:t>
+              <w:t xml:space="preserve">Ambiente/ </w:t>
+            </w:r>
+            <w:r>
+              <w:rPr>
+                <w:rFonts w:asciiTheme="minorHAnsi" w:hAnsiTheme="minorHAnsi"/>
+              </w:rPr>
+              <w:lastRenderedPageBreak/>
+              <w:t>Infraestructura</w:t>
             </w:r>
           </w:p>
         </w:tc>
@@ -8593,20 +8874,26 @@
         <w:tc>
           <w:tcPr>
             <w:cnfStyle w:val="001000000000"/>
-            <w:tcW w:w="213" w:type="pct"/>
-          </w:tcPr>
-          <w:p>
-            <w:pPr>
-              <w:jc w:val="both"/>
-              <w:rPr>
-                <w:rFonts w:asciiTheme="minorHAnsi" w:hAnsiTheme="minorHAnsi"/>
-              </w:rPr>
-            </w:pPr>
-          </w:p>
-        </w:tc>
-        <w:tc>
-          <w:tcPr>
-            <w:tcW w:w="938" w:type="pct"/>
+            <w:tcW w:w="291" w:type="pct"/>
+          </w:tcPr>
+          <w:p>
+            <w:pPr>
+              <w:pStyle w:val="Prrafodelista"/>
+              <w:numPr>
+                <w:ilvl w:val="0"/>
+                <w:numId w:val="30"/>
+              </w:numPr>
+              <w:jc w:val="center"/>
+              <w:rPr>
+                <w:rFonts w:asciiTheme="minorHAnsi" w:hAnsiTheme="minorHAnsi"/>
+                <w:color w:val="FFFFFF" w:themeColor="background1"/>
+              </w:rPr>
+            </w:pPr>
+          </w:p>
+        </w:tc>
+        <w:tc>
+          <w:tcPr>
+            <w:tcW w:w="859" w:type="pct"/>
           </w:tcPr>
           <w:p>
             <w:pPr>
@@ -8726,20 +9013,26 @@
         <w:tc>
           <w:tcPr>
             <w:cnfStyle w:val="001000000000"/>
-            <w:tcW w:w="213" w:type="pct"/>
-          </w:tcPr>
-          <w:p>
-            <w:pPr>
-              <w:jc w:val="both"/>
-              <w:rPr>
-                <w:rFonts w:asciiTheme="minorHAnsi" w:hAnsiTheme="minorHAnsi"/>
-              </w:rPr>
-            </w:pPr>
-          </w:p>
-        </w:tc>
-        <w:tc>
-          <w:tcPr>
-            <w:tcW w:w="938" w:type="pct"/>
+            <w:tcW w:w="291" w:type="pct"/>
+          </w:tcPr>
+          <w:p>
+            <w:pPr>
+              <w:pStyle w:val="Prrafodelista"/>
+              <w:numPr>
+                <w:ilvl w:val="0"/>
+                <w:numId w:val="30"/>
+              </w:numPr>
+              <w:jc w:val="center"/>
+              <w:rPr>
+                <w:rFonts w:asciiTheme="minorHAnsi" w:hAnsiTheme="minorHAnsi"/>
+                <w:color w:val="FFFFFF" w:themeColor="background1"/>
+              </w:rPr>
+            </w:pPr>
+          </w:p>
+        </w:tc>
+        <w:tc>
+          <w:tcPr>
+            <w:tcW w:w="859" w:type="pct"/>
           </w:tcPr>
           <w:p>
             <w:pPr>
@@ -8856,20 +9149,26 @@
         <w:tc>
           <w:tcPr>
             <w:cnfStyle w:val="001000000000"/>
-            <w:tcW w:w="213" w:type="pct"/>
-          </w:tcPr>
-          <w:p>
-            <w:pPr>
-              <w:jc w:val="both"/>
-              <w:rPr>
-                <w:rFonts w:asciiTheme="minorHAnsi" w:hAnsiTheme="minorHAnsi"/>
-              </w:rPr>
-            </w:pPr>
-          </w:p>
-        </w:tc>
-        <w:tc>
-          <w:tcPr>
-            <w:tcW w:w="938" w:type="pct"/>
+            <w:tcW w:w="291" w:type="pct"/>
+          </w:tcPr>
+          <w:p>
+            <w:pPr>
+              <w:pStyle w:val="Prrafodelista"/>
+              <w:numPr>
+                <w:ilvl w:val="0"/>
+                <w:numId w:val="30"/>
+              </w:numPr>
+              <w:jc w:val="center"/>
+              <w:rPr>
+                <w:rFonts w:asciiTheme="minorHAnsi" w:hAnsiTheme="minorHAnsi"/>
+                <w:color w:val="FFFFFF" w:themeColor="background1"/>
+              </w:rPr>
+            </w:pPr>
+          </w:p>
+        </w:tc>
+        <w:tc>
+          <w:tcPr>
+            <w:tcW w:w="859" w:type="pct"/>
           </w:tcPr>
           <w:p>
             <w:pPr>
@@ -8986,20 +9285,26 @@
         <w:tc>
           <w:tcPr>
             <w:cnfStyle w:val="001000000000"/>
-            <w:tcW w:w="213" w:type="pct"/>
-          </w:tcPr>
-          <w:p>
-            <w:pPr>
-              <w:jc w:val="both"/>
-              <w:rPr>
-                <w:rFonts w:asciiTheme="minorHAnsi" w:hAnsiTheme="minorHAnsi"/>
-              </w:rPr>
-            </w:pPr>
-          </w:p>
-        </w:tc>
-        <w:tc>
-          <w:tcPr>
-            <w:tcW w:w="938" w:type="pct"/>
+            <w:tcW w:w="291" w:type="pct"/>
+          </w:tcPr>
+          <w:p>
+            <w:pPr>
+              <w:pStyle w:val="Prrafodelista"/>
+              <w:numPr>
+                <w:ilvl w:val="0"/>
+                <w:numId w:val="30"/>
+              </w:numPr>
+              <w:jc w:val="center"/>
+              <w:rPr>
+                <w:rFonts w:asciiTheme="minorHAnsi" w:hAnsiTheme="minorHAnsi"/>
+                <w:color w:val="FFFFFF" w:themeColor="background1"/>
+              </w:rPr>
+            </w:pPr>
+          </w:p>
+        </w:tc>
+        <w:tc>
+          <w:tcPr>
+            <w:tcW w:w="859" w:type="pct"/>
           </w:tcPr>
           <w:p>
             <w:pPr>
@@ -9115,20 +9420,26 @@
         <w:tc>
           <w:tcPr>
             <w:cnfStyle w:val="001000000000"/>
-            <w:tcW w:w="213" w:type="pct"/>
-          </w:tcPr>
-          <w:p>
-            <w:pPr>
-              <w:jc w:val="both"/>
-              <w:rPr>
-                <w:rFonts w:asciiTheme="minorHAnsi" w:hAnsiTheme="minorHAnsi"/>
-              </w:rPr>
-            </w:pPr>
-          </w:p>
-        </w:tc>
-        <w:tc>
-          <w:tcPr>
-            <w:tcW w:w="938" w:type="pct"/>
+            <w:tcW w:w="291" w:type="pct"/>
+          </w:tcPr>
+          <w:p>
+            <w:pPr>
+              <w:pStyle w:val="Prrafodelista"/>
+              <w:numPr>
+                <w:ilvl w:val="0"/>
+                <w:numId w:val="30"/>
+              </w:numPr>
+              <w:jc w:val="center"/>
+              <w:rPr>
+                <w:rFonts w:asciiTheme="minorHAnsi" w:hAnsiTheme="minorHAnsi"/>
+                <w:color w:val="FFFFFF" w:themeColor="background1"/>
+              </w:rPr>
+            </w:pPr>
+          </w:p>
+        </w:tc>
+        <w:tc>
+          <w:tcPr>
+            <w:tcW w:w="859" w:type="pct"/>
           </w:tcPr>
           <w:p>
             <w:pPr>
@@ -9290,20 +9601,26 @@
         <w:tc>
           <w:tcPr>
             <w:cnfStyle w:val="001000000000"/>
-            <w:tcW w:w="213" w:type="pct"/>
-          </w:tcPr>
-          <w:p>
-            <w:pPr>
-              <w:jc w:val="both"/>
-              <w:rPr>
-                <w:rFonts w:asciiTheme="minorHAnsi" w:hAnsiTheme="minorHAnsi"/>
-              </w:rPr>
-            </w:pPr>
-          </w:p>
-        </w:tc>
-        <w:tc>
-          <w:tcPr>
-            <w:tcW w:w="938" w:type="pct"/>
+            <w:tcW w:w="291" w:type="pct"/>
+          </w:tcPr>
+          <w:p>
+            <w:pPr>
+              <w:pStyle w:val="Prrafodelista"/>
+              <w:numPr>
+                <w:ilvl w:val="0"/>
+                <w:numId w:val="30"/>
+              </w:numPr>
+              <w:jc w:val="center"/>
+              <w:rPr>
+                <w:rFonts w:asciiTheme="minorHAnsi" w:hAnsiTheme="minorHAnsi"/>
+                <w:color w:val="FFFFFF" w:themeColor="background1"/>
+              </w:rPr>
+            </w:pPr>
+          </w:p>
+        </w:tc>
+        <w:tc>
+          <w:tcPr>
+            <w:tcW w:w="859" w:type="pct"/>
           </w:tcPr>
           <w:p>
             <w:pPr>
@@ -9342,7 +9659,16 @@
                 <w:color w:val="auto"/>
                 <w:lang w:eastAsia="en-US"/>
               </w:rPr>
-              <w:t>La comunicación con el usuario es de calidad, se maneja a lo largo del proyecto</w:t>
+              <w:t xml:space="preserve">La comunicación con el usuario es de calidad, se maneja a lo largo </w:t>
+            </w:r>
+            <w:r>
+              <w:rPr>
+                <w:rFonts w:asciiTheme="minorHAnsi" w:eastAsiaTheme="minorHAnsi" w:hAnsiTheme="minorHAnsi" w:cstheme="minorHAnsi"/>
+                <w:color w:val="auto"/>
+                <w:lang w:eastAsia="en-US"/>
+              </w:rPr>
+              <w:lastRenderedPageBreak/>
+              <w:t>del proyecto</w:t>
             </w:r>
           </w:p>
         </w:tc>
@@ -9361,6 +9687,7 @@
               <w:rPr>
                 <w:rFonts w:asciiTheme="minorHAnsi" w:hAnsiTheme="minorHAnsi"/>
               </w:rPr>
+              <w:lastRenderedPageBreak/>
               <w:t>Usuarios</w:t>
             </w:r>
           </w:p>
@@ -9422,20 +9749,26 @@
         <w:tc>
           <w:tcPr>
             <w:cnfStyle w:val="001000000000"/>
-            <w:tcW w:w="213" w:type="pct"/>
-          </w:tcPr>
-          <w:p>
-            <w:pPr>
-              <w:jc w:val="both"/>
-              <w:rPr>
-                <w:rFonts w:asciiTheme="minorHAnsi" w:hAnsiTheme="minorHAnsi"/>
-              </w:rPr>
-            </w:pPr>
-          </w:p>
-        </w:tc>
-        <w:tc>
-          <w:tcPr>
-            <w:tcW w:w="938" w:type="pct"/>
+            <w:tcW w:w="291" w:type="pct"/>
+          </w:tcPr>
+          <w:p>
+            <w:pPr>
+              <w:pStyle w:val="Prrafodelista"/>
+              <w:numPr>
+                <w:ilvl w:val="0"/>
+                <w:numId w:val="30"/>
+              </w:numPr>
+              <w:jc w:val="center"/>
+              <w:rPr>
+                <w:rFonts w:asciiTheme="minorHAnsi" w:hAnsiTheme="minorHAnsi"/>
+                <w:color w:val="FFFFFF" w:themeColor="background1"/>
+              </w:rPr>
+            </w:pPr>
+          </w:p>
+        </w:tc>
+        <w:tc>
+          <w:tcPr>
+            <w:tcW w:w="859" w:type="pct"/>
           </w:tcPr>
           <w:p>
             <w:pPr>
@@ -9571,20 +9904,26 @@
         <w:tc>
           <w:tcPr>
             <w:cnfStyle w:val="001000000000"/>
-            <w:tcW w:w="213" w:type="pct"/>
-          </w:tcPr>
-          <w:p>
-            <w:pPr>
-              <w:jc w:val="both"/>
-              <w:rPr>
-                <w:rFonts w:asciiTheme="minorHAnsi" w:hAnsiTheme="minorHAnsi"/>
-              </w:rPr>
-            </w:pPr>
-          </w:p>
-        </w:tc>
-        <w:tc>
-          <w:tcPr>
-            <w:tcW w:w="938" w:type="pct"/>
+            <w:tcW w:w="291" w:type="pct"/>
+          </w:tcPr>
+          <w:p>
+            <w:pPr>
+              <w:pStyle w:val="Prrafodelista"/>
+              <w:numPr>
+                <w:ilvl w:val="0"/>
+                <w:numId w:val="30"/>
+              </w:numPr>
+              <w:jc w:val="center"/>
+              <w:rPr>
+                <w:rFonts w:asciiTheme="minorHAnsi" w:hAnsiTheme="minorHAnsi"/>
+                <w:color w:val="FFFFFF" w:themeColor="background1"/>
+              </w:rPr>
+            </w:pPr>
+          </w:p>
+        </w:tc>
+        <w:tc>
+          <w:tcPr>
+            <w:tcW w:w="859" w:type="pct"/>
           </w:tcPr>
           <w:p>
             <w:pPr>
@@ -9702,20 +10041,26 @@
         <w:tc>
           <w:tcPr>
             <w:cnfStyle w:val="001000000000"/>
-            <w:tcW w:w="213" w:type="pct"/>
-          </w:tcPr>
-          <w:p>
-            <w:pPr>
-              <w:jc w:val="both"/>
-              <w:rPr>
-                <w:rFonts w:asciiTheme="minorHAnsi" w:hAnsiTheme="minorHAnsi"/>
-              </w:rPr>
-            </w:pPr>
-          </w:p>
-        </w:tc>
-        <w:tc>
-          <w:tcPr>
-            <w:tcW w:w="938" w:type="pct"/>
+            <w:tcW w:w="291" w:type="pct"/>
+          </w:tcPr>
+          <w:p>
+            <w:pPr>
+              <w:pStyle w:val="Prrafodelista"/>
+              <w:numPr>
+                <w:ilvl w:val="0"/>
+                <w:numId w:val="30"/>
+              </w:numPr>
+              <w:jc w:val="center"/>
+              <w:rPr>
+                <w:rFonts w:asciiTheme="minorHAnsi" w:hAnsiTheme="minorHAnsi"/>
+                <w:color w:val="FFFFFF" w:themeColor="background1"/>
+              </w:rPr>
+            </w:pPr>
+          </w:p>
+        </w:tc>
+        <w:tc>
+          <w:tcPr>
+            <w:tcW w:w="859" w:type="pct"/>
           </w:tcPr>
           <w:p>
             <w:pPr>
@@ -9881,20 +10226,26 @@
         <w:tc>
           <w:tcPr>
             <w:cnfStyle w:val="001000000000"/>
-            <w:tcW w:w="213" w:type="pct"/>
-          </w:tcPr>
-          <w:p>
-            <w:pPr>
-              <w:jc w:val="both"/>
-              <w:rPr>
-                <w:rFonts w:asciiTheme="minorHAnsi" w:hAnsiTheme="minorHAnsi"/>
-              </w:rPr>
-            </w:pPr>
-          </w:p>
-        </w:tc>
-        <w:tc>
-          <w:tcPr>
-            <w:tcW w:w="938" w:type="pct"/>
+            <w:tcW w:w="291" w:type="pct"/>
+          </w:tcPr>
+          <w:p>
+            <w:pPr>
+              <w:pStyle w:val="Prrafodelista"/>
+              <w:numPr>
+                <w:ilvl w:val="0"/>
+                <w:numId w:val="30"/>
+              </w:numPr>
+              <w:jc w:val="center"/>
+              <w:rPr>
+                <w:rFonts w:asciiTheme="minorHAnsi" w:hAnsiTheme="minorHAnsi"/>
+                <w:color w:val="FFFFFF" w:themeColor="background1"/>
+              </w:rPr>
+            </w:pPr>
+          </w:p>
+        </w:tc>
+        <w:tc>
+          <w:tcPr>
+            <w:tcW w:w="859" w:type="pct"/>
           </w:tcPr>
           <w:p>
             <w:pPr>
@@ -10016,20 +10367,26 @@
         <w:tc>
           <w:tcPr>
             <w:cnfStyle w:val="001000000000"/>
-            <w:tcW w:w="213" w:type="pct"/>
-          </w:tcPr>
-          <w:p>
-            <w:pPr>
-              <w:jc w:val="both"/>
-              <w:rPr>
-                <w:rFonts w:asciiTheme="minorHAnsi" w:hAnsiTheme="minorHAnsi"/>
-              </w:rPr>
-            </w:pPr>
-          </w:p>
-        </w:tc>
-        <w:tc>
-          <w:tcPr>
-            <w:tcW w:w="938" w:type="pct"/>
+            <w:tcW w:w="291" w:type="pct"/>
+          </w:tcPr>
+          <w:p>
+            <w:pPr>
+              <w:pStyle w:val="Prrafodelista"/>
+              <w:numPr>
+                <w:ilvl w:val="0"/>
+                <w:numId w:val="30"/>
+              </w:numPr>
+              <w:jc w:val="center"/>
+              <w:rPr>
+                <w:rFonts w:asciiTheme="minorHAnsi" w:hAnsiTheme="minorHAnsi"/>
+                <w:color w:val="FFFFFF" w:themeColor="background1"/>
+              </w:rPr>
+            </w:pPr>
+          </w:p>
+        </w:tc>
+        <w:tc>
+          <w:tcPr>
+            <w:tcW w:w="859" w:type="pct"/>
           </w:tcPr>
           <w:p>
             <w:pPr>
@@ -10144,20 +10501,26 @@
         <w:tc>
           <w:tcPr>
             <w:cnfStyle w:val="001000000000"/>
-            <w:tcW w:w="213" w:type="pct"/>
-          </w:tcPr>
-          <w:p>
-            <w:pPr>
-              <w:jc w:val="both"/>
-              <w:rPr>
-                <w:rFonts w:asciiTheme="minorHAnsi" w:hAnsiTheme="minorHAnsi"/>
-              </w:rPr>
-            </w:pPr>
-          </w:p>
-        </w:tc>
-        <w:tc>
-          <w:tcPr>
-            <w:tcW w:w="938" w:type="pct"/>
+            <w:tcW w:w="291" w:type="pct"/>
+          </w:tcPr>
+          <w:p>
+            <w:pPr>
+              <w:pStyle w:val="Prrafodelista"/>
+              <w:numPr>
+                <w:ilvl w:val="0"/>
+                <w:numId w:val="30"/>
+              </w:numPr>
+              <w:jc w:val="center"/>
+              <w:rPr>
+                <w:rFonts w:asciiTheme="minorHAnsi" w:hAnsiTheme="minorHAnsi"/>
+                <w:color w:val="FFFFFF" w:themeColor="background1"/>
+              </w:rPr>
+            </w:pPr>
+          </w:p>
+        </w:tc>
+        <w:tc>
+          <w:tcPr>
+            <w:tcW w:w="859" w:type="pct"/>
           </w:tcPr>
           <w:p>
             <w:pPr>
@@ -10269,20 +10632,26 @@
         <w:tc>
           <w:tcPr>
             <w:cnfStyle w:val="001000000000"/>
-            <w:tcW w:w="213" w:type="pct"/>
-          </w:tcPr>
-          <w:p>
-            <w:pPr>
-              <w:jc w:val="both"/>
-              <w:rPr>
-                <w:rFonts w:asciiTheme="minorHAnsi" w:hAnsiTheme="minorHAnsi"/>
-              </w:rPr>
-            </w:pPr>
-          </w:p>
-        </w:tc>
-        <w:tc>
-          <w:tcPr>
-            <w:tcW w:w="938" w:type="pct"/>
+            <w:tcW w:w="291" w:type="pct"/>
+          </w:tcPr>
+          <w:p>
+            <w:pPr>
+              <w:pStyle w:val="Prrafodelista"/>
+              <w:numPr>
+                <w:ilvl w:val="0"/>
+                <w:numId w:val="30"/>
+              </w:numPr>
+              <w:jc w:val="center"/>
+              <w:rPr>
+                <w:rFonts w:asciiTheme="minorHAnsi" w:hAnsiTheme="minorHAnsi"/>
+                <w:color w:val="FFFFFF" w:themeColor="background1"/>
+              </w:rPr>
+            </w:pPr>
+          </w:p>
+        </w:tc>
+        <w:tc>
+          <w:tcPr>
+            <w:tcW w:w="859" w:type="pct"/>
           </w:tcPr>
           <w:p>
             <w:pPr>
@@ -10397,40 +10766,39 @@
         <w:tc>
           <w:tcPr>
             <w:cnfStyle w:val="001000000000"/>
-            <w:tcW w:w="213" w:type="pct"/>
-          </w:tcPr>
-          <w:p>
-            <w:pPr>
-              <w:jc w:val="both"/>
-              <w:rPr>
-                <w:rFonts w:asciiTheme="minorHAnsi" w:hAnsiTheme="minorHAnsi"/>
-              </w:rPr>
-            </w:pPr>
-          </w:p>
-        </w:tc>
-        <w:tc>
-          <w:tcPr>
-            <w:tcW w:w="938" w:type="pct"/>
-          </w:tcPr>
-          <w:p>
-            <w:pPr>
-              <w:cnfStyle w:val="000000100000"/>
-              <w:rPr>
-                <w:rFonts w:asciiTheme="minorHAnsi" w:hAnsiTheme="minorHAnsi" w:cstheme="minorHAnsi"/>
-              </w:rPr>
-            </w:pPr>
-            <w:r>
-              <w:rPr>
-                <w:rFonts w:asciiTheme="minorHAnsi" w:hAnsiTheme="minorHAnsi" w:cstheme="minorHAnsi"/>
-              </w:rPr>
-              <w:t xml:space="preserve">Estándares técnicos </w:t>
-            </w:r>
-            <w:r>
-              <w:rPr>
-                <w:rFonts w:asciiTheme="minorHAnsi" w:hAnsiTheme="minorHAnsi" w:cstheme="minorHAnsi"/>
-              </w:rPr>
-              <w:lastRenderedPageBreak/>
-              <w:t>provisionales</w:t>
+            <w:tcW w:w="291" w:type="pct"/>
+          </w:tcPr>
+          <w:p>
+            <w:pPr>
+              <w:pStyle w:val="Prrafodelista"/>
+              <w:numPr>
+                <w:ilvl w:val="0"/>
+                <w:numId w:val="30"/>
+              </w:numPr>
+              <w:jc w:val="center"/>
+              <w:rPr>
+                <w:rFonts w:asciiTheme="minorHAnsi" w:hAnsiTheme="minorHAnsi"/>
+                <w:color w:val="FFFFFF" w:themeColor="background1"/>
+              </w:rPr>
+            </w:pPr>
+          </w:p>
+        </w:tc>
+        <w:tc>
+          <w:tcPr>
+            <w:tcW w:w="859" w:type="pct"/>
+          </w:tcPr>
+          <w:p>
+            <w:pPr>
+              <w:cnfStyle w:val="000000100000"/>
+              <w:rPr>
+                <w:rFonts w:asciiTheme="minorHAnsi" w:hAnsiTheme="minorHAnsi" w:cstheme="minorHAnsi"/>
+              </w:rPr>
+            </w:pPr>
+            <w:r>
+              <w:rPr>
+                <w:rFonts w:asciiTheme="minorHAnsi" w:hAnsiTheme="minorHAnsi" w:cstheme="minorHAnsi"/>
+              </w:rPr>
+              <w:t>Estándares técnicos provisionales</w:t>
             </w:r>
           </w:p>
         </w:tc>
@@ -10449,15 +10817,7 @@
               <w:rPr>
                 <w:rFonts w:asciiTheme="minorHAnsi" w:hAnsiTheme="minorHAnsi" w:cstheme="minorHAnsi"/>
               </w:rPr>
-              <w:lastRenderedPageBreak/>
-              <w:t xml:space="preserve">Los estándares </w:t>
-            </w:r>
-            <w:r>
-              <w:rPr>
-                <w:rFonts w:asciiTheme="minorHAnsi" w:hAnsiTheme="minorHAnsi" w:cstheme="minorHAnsi"/>
-              </w:rPr>
-              <w:lastRenderedPageBreak/>
-              <w:t>técnicos provisionales  pueden cambiar de forma inesperada</w:t>
+              <w:t>Los estándares técnicos provisionales  pueden cambiar de forma inesperada</w:t>
             </w:r>
           </w:p>
         </w:tc>
@@ -10476,7 +10836,6 @@
               <w:rPr>
                 <w:rFonts w:asciiTheme="minorHAnsi" w:hAnsiTheme="minorHAnsi"/>
               </w:rPr>
-              <w:lastRenderedPageBreak/>
               <w:t>Producto</w:t>
             </w:r>
           </w:p>
@@ -10538,20 +10897,26 @@
         <w:tc>
           <w:tcPr>
             <w:cnfStyle w:val="001000000000"/>
-            <w:tcW w:w="213" w:type="pct"/>
-          </w:tcPr>
-          <w:p>
-            <w:pPr>
-              <w:jc w:val="both"/>
-              <w:rPr>
-                <w:rFonts w:asciiTheme="minorHAnsi" w:hAnsiTheme="minorHAnsi" w:cstheme="minorHAnsi"/>
-              </w:rPr>
-            </w:pPr>
-          </w:p>
-        </w:tc>
-        <w:tc>
-          <w:tcPr>
-            <w:tcW w:w="938" w:type="pct"/>
+            <w:tcW w:w="291" w:type="pct"/>
+          </w:tcPr>
+          <w:p>
+            <w:pPr>
+              <w:pStyle w:val="Prrafodelista"/>
+              <w:numPr>
+                <w:ilvl w:val="0"/>
+                <w:numId w:val="30"/>
+              </w:numPr>
+              <w:jc w:val="center"/>
+              <w:rPr>
+                <w:rFonts w:asciiTheme="minorHAnsi" w:hAnsiTheme="minorHAnsi" w:cstheme="minorHAnsi"/>
+                <w:color w:val="FFFFFF" w:themeColor="background1"/>
+              </w:rPr>
+            </w:pPr>
+          </w:p>
+        </w:tc>
+        <w:tc>
+          <w:tcPr>
+            <w:tcW w:w="859" w:type="pct"/>
           </w:tcPr>
           <w:p>
             <w:pPr>
@@ -10672,20 +11037,26 @@
         <w:tc>
           <w:tcPr>
             <w:cnfStyle w:val="001000000000"/>
-            <w:tcW w:w="213" w:type="pct"/>
-          </w:tcPr>
-          <w:p>
-            <w:pPr>
-              <w:jc w:val="both"/>
-              <w:rPr>
-                <w:rFonts w:asciiTheme="minorHAnsi" w:hAnsiTheme="minorHAnsi" w:cstheme="minorHAnsi"/>
-              </w:rPr>
-            </w:pPr>
-          </w:p>
-        </w:tc>
-        <w:tc>
-          <w:tcPr>
-            <w:tcW w:w="938" w:type="pct"/>
+            <w:tcW w:w="291" w:type="pct"/>
+          </w:tcPr>
+          <w:p>
+            <w:pPr>
+              <w:pStyle w:val="Prrafodelista"/>
+              <w:numPr>
+                <w:ilvl w:val="0"/>
+                <w:numId w:val="30"/>
+              </w:numPr>
+              <w:jc w:val="center"/>
+              <w:rPr>
+                <w:rFonts w:asciiTheme="minorHAnsi" w:hAnsiTheme="minorHAnsi" w:cstheme="minorHAnsi"/>
+                <w:color w:val="FFFFFF" w:themeColor="background1"/>
+              </w:rPr>
+            </w:pPr>
+          </w:p>
+        </w:tc>
+        <w:tc>
+          <w:tcPr>
+            <w:tcW w:w="859" w:type="pct"/>
           </w:tcPr>
           <w:p>
             <w:pPr>
@@ -10797,20 +11168,26 @@
         <w:tc>
           <w:tcPr>
             <w:cnfStyle w:val="001000000000"/>
-            <w:tcW w:w="213" w:type="pct"/>
-          </w:tcPr>
-          <w:p>
-            <w:pPr>
-              <w:jc w:val="both"/>
-              <w:rPr>
-                <w:rFonts w:asciiTheme="minorHAnsi" w:hAnsiTheme="minorHAnsi" w:cstheme="minorHAnsi"/>
-              </w:rPr>
-            </w:pPr>
-          </w:p>
-        </w:tc>
-        <w:tc>
-          <w:tcPr>
-            <w:tcW w:w="938" w:type="pct"/>
+            <w:tcW w:w="291" w:type="pct"/>
+          </w:tcPr>
+          <w:p>
+            <w:pPr>
+              <w:pStyle w:val="Prrafodelista"/>
+              <w:numPr>
+                <w:ilvl w:val="0"/>
+                <w:numId w:val="30"/>
+              </w:numPr>
+              <w:jc w:val="center"/>
+              <w:rPr>
+                <w:rFonts w:asciiTheme="minorHAnsi" w:hAnsiTheme="minorHAnsi" w:cstheme="minorHAnsi"/>
+                <w:color w:val="FFFFFF" w:themeColor="background1"/>
+              </w:rPr>
+            </w:pPr>
+          </w:p>
+        </w:tc>
+        <w:tc>
+          <w:tcPr>
+            <w:tcW w:w="859" w:type="pct"/>
           </w:tcPr>
           <w:p>
             <w:pPr>
@@ -10925,20 +11302,26 @@
         <w:tc>
           <w:tcPr>
             <w:cnfStyle w:val="001000000000"/>
-            <w:tcW w:w="213" w:type="pct"/>
-          </w:tcPr>
-          <w:p>
-            <w:pPr>
-              <w:jc w:val="both"/>
-              <w:rPr>
-                <w:rFonts w:asciiTheme="minorHAnsi" w:hAnsiTheme="minorHAnsi" w:cstheme="minorHAnsi"/>
-              </w:rPr>
-            </w:pPr>
-          </w:p>
-        </w:tc>
-        <w:tc>
-          <w:tcPr>
-            <w:tcW w:w="938" w:type="pct"/>
+            <w:tcW w:w="291" w:type="pct"/>
+          </w:tcPr>
+          <w:p>
+            <w:pPr>
+              <w:pStyle w:val="Prrafodelista"/>
+              <w:numPr>
+                <w:ilvl w:val="0"/>
+                <w:numId w:val="30"/>
+              </w:numPr>
+              <w:jc w:val="center"/>
+              <w:rPr>
+                <w:rFonts w:asciiTheme="minorHAnsi" w:hAnsiTheme="minorHAnsi" w:cstheme="minorHAnsi"/>
+                <w:color w:val="FFFFFF" w:themeColor="background1"/>
+              </w:rPr>
+            </w:pPr>
+          </w:p>
+        </w:tc>
+        <w:tc>
+          <w:tcPr>
+            <w:tcW w:w="859" w:type="pct"/>
           </w:tcPr>
           <w:p>
             <w:pPr>
@@ -11050,20 +11433,26 @@
         <w:tc>
           <w:tcPr>
             <w:cnfStyle w:val="001000000000"/>
-            <w:tcW w:w="213" w:type="pct"/>
-          </w:tcPr>
-          <w:p>
-            <w:pPr>
-              <w:jc w:val="both"/>
-              <w:rPr>
-                <w:rFonts w:asciiTheme="minorHAnsi" w:hAnsiTheme="minorHAnsi" w:cstheme="minorHAnsi"/>
-              </w:rPr>
-            </w:pPr>
-          </w:p>
-        </w:tc>
-        <w:tc>
-          <w:tcPr>
-            <w:tcW w:w="938" w:type="pct"/>
+            <w:tcW w:w="291" w:type="pct"/>
+          </w:tcPr>
+          <w:p>
+            <w:pPr>
+              <w:pStyle w:val="Prrafodelista"/>
+              <w:numPr>
+                <w:ilvl w:val="0"/>
+                <w:numId w:val="30"/>
+              </w:numPr>
+              <w:jc w:val="center"/>
+              <w:rPr>
+                <w:rFonts w:asciiTheme="minorHAnsi" w:hAnsiTheme="minorHAnsi" w:cstheme="minorHAnsi"/>
+                <w:color w:val="FFFFFF" w:themeColor="background1"/>
+              </w:rPr>
+            </w:pPr>
+          </w:p>
+        </w:tc>
+        <w:tc>
+          <w:tcPr>
+            <w:tcW w:w="859" w:type="pct"/>
           </w:tcPr>
           <w:p>
             <w:pPr>
@@ -11178,20 +11567,26 @@
         <w:tc>
           <w:tcPr>
             <w:cnfStyle w:val="001000000000"/>
-            <w:tcW w:w="213" w:type="pct"/>
-          </w:tcPr>
-          <w:p>
-            <w:pPr>
-              <w:jc w:val="both"/>
-              <w:rPr>
-                <w:rFonts w:asciiTheme="minorHAnsi" w:hAnsiTheme="minorHAnsi" w:cstheme="minorHAnsi"/>
-              </w:rPr>
-            </w:pPr>
-          </w:p>
-        </w:tc>
-        <w:tc>
-          <w:tcPr>
-            <w:tcW w:w="938" w:type="pct"/>
+            <w:tcW w:w="291" w:type="pct"/>
+          </w:tcPr>
+          <w:p>
+            <w:pPr>
+              <w:pStyle w:val="Prrafodelista"/>
+              <w:numPr>
+                <w:ilvl w:val="0"/>
+                <w:numId w:val="30"/>
+              </w:numPr>
+              <w:jc w:val="center"/>
+              <w:rPr>
+                <w:rFonts w:asciiTheme="minorHAnsi" w:hAnsiTheme="minorHAnsi" w:cstheme="minorHAnsi"/>
+                <w:color w:val="FFFFFF" w:themeColor="background1"/>
+              </w:rPr>
+            </w:pPr>
+          </w:p>
+        </w:tc>
+        <w:tc>
+          <w:tcPr>
+            <w:tcW w:w="859" w:type="pct"/>
           </w:tcPr>
           <w:p>
             <w:pPr>
@@ -11223,7 +11618,14 @@
               <w:rPr>
                 <w:rFonts w:asciiTheme="minorHAnsi" w:hAnsiTheme="minorHAnsi" w:cstheme="minorHAnsi"/>
               </w:rPr>
-              <w:t>La productividad de trabajo con las herramientas implantadas no cubren el tiempo estimado en el ahorro por el uso de estas</w:t>
+              <w:t xml:space="preserve">La productividad de trabajo con las herramientas implantadas no cubren el tiempo estimado en el ahorro por el uso de </w:t>
+            </w:r>
+            <w:r>
+              <w:rPr>
+                <w:rFonts w:asciiTheme="minorHAnsi" w:hAnsiTheme="minorHAnsi" w:cstheme="minorHAnsi"/>
+              </w:rPr>
+              <w:lastRenderedPageBreak/>
+              <w:t>estas</w:t>
             </w:r>
           </w:p>
         </w:tc>
@@ -11242,6 +11644,7 @@
               <w:rPr>
                 <w:rFonts w:asciiTheme="minorHAnsi" w:hAnsiTheme="minorHAnsi" w:cstheme="minorHAnsi"/>
               </w:rPr>
+              <w:lastRenderedPageBreak/>
               <w:t>Diseño e implementación</w:t>
             </w:r>
           </w:p>
@@ -11303,20 +11706,26 @@
         <w:tc>
           <w:tcPr>
             <w:cnfStyle w:val="001000000000"/>
-            <w:tcW w:w="213" w:type="pct"/>
-          </w:tcPr>
-          <w:p>
-            <w:pPr>
-              <w:jc w:val="both"/>
-              <w:rPr>
-                <w:rFonts w:asciiTheme="minorHAnsi" w:hAnsiTheme="minorHAnsi" w:cstheme="minorHAnsi"/>
-              </w:rPr>
-            </w:pPr>
-          </w:p>
-        </w:tc>
-        <w:tc>
-          <w:tcPr>
-            <w:tcW w:w="938" w:type="pct"/>
+            <w:tcW w:w="291" w:type="pct"/>
+          </w:tcPr>
+          <w:p>
+            <w:pPr>
+              <w:pStyle w:val="Prrafodelista"/>
+              <w:numPr>
+                <w:ilvl w:val="0"/>
+                <w:numId w:val="30"/>
+              </w:numPr>
+              <w:jc w:val="center"/>
+              <w:rPr>
+                <w:rFonts w:asciiTheme="minorHAnsi" w:hAnsiTheme="minorHAnsi" w:cstheme="minorHAnsi"/>
+                <w:color w:val="FFFFFF" w:themeColor="background1"/>
+              </w:rPr>
+            </w:pPr>
+          </w:p>
+        </w:tc>
+        <w:tc>
+          <w:tcPr>
+            <w:tcW w:w="859" w:type="pct"/>
           </w:tcPr>
           <w:p>
             <w:pPr>
@@ -11431,7 +11840,7 @@
         <w:tc>
           <w:tcPr>
             <w:cnfStyle w:val="001000000000"/>
-            <w:tcW w:w="213" w:type="pct"/>
+            <w:tcW w:w="291" w:type="pct"/>
           </w:tcPr>
           <w:p>
             <w:pPr>
@@ -11444,7 +11853,7 @@
         </w:tc>
         <w:tc>
           <w:tcPr>
-            <w:tcW w:w="938" w:type="pct"/>
+            <w:tcW w:w="859" w:type="pct"/>
           </w:tcPr>
           <w:p>
             <w:pPr>
@@ -11538,7 +11947,7 @@
         <w:tc>
           <w:tcPr>
             <w:cnfStyle w:val="001000000000"/>
-            <w:tcW w:w="213" w:type="pct"/>
+            <w:tcW w:w="291" w:type="pct"/>
           </w:tcPr>
           <w:p>
             <w:pPr>
@@ -11551,7 +11960,7 @@
         </w:tc>
         <w:tc>
           <w:tcPr>
-            <w:tcW w:w="938" w:type="pct"/>
+            <w:tcW w:w="859" w:type="pct"/>
           </w:tcPr>
           <w:p>
             <w:pPr>
@@ -11648,7 +12057,7 @@
         <w:tc>
           <w:tcPr>
             <w:cnfStyle w:val="001000000000"/>
-            <w:tcW w:w="213" w:type="pct"/>
+            <w:tcW w:w="291" w:type="pct"/>
           </w:tcPr>
           <w:p>
             <w:pPr>
@@ -11661,7 +12070,7 @@
         </w:tc>
         <w:tc>
           <w:tcPr>
-            <w:tcW w:w="938" w:type="pct"/>
+            <w:tcW w:w="859" w:type="pct"/>
           </w:tcPr>
           <w:p>
             <w:pPr>
@@ -11755,7 +12164,7 @@
         <w:tc>
           <w:tcPr>
             <w:cnfStyle w:val="001000000000"/>
-            <w:tcW w:w="213" w:type="pct"/>
+            <w:tcW w:w="291" w:type="pct"/>
           </w:tcPr>
           <w:p>
             <w:pPr>
@@ -11768,7 +12177,7 @@
         </w:tc>
         <w:tc>
           <w:tcPr>
-            <w:tcW w:w="938" w:type="pct"/>
+            <w:tcW w:w="859" w:type="pct"/>
           </w:tcPr>
           <w:p>
             <w:pPr>
@@ -11865,7 +12274,7 @@
         <w:tc>
           <w:tcPr>
             <w:cnfStyle w:val="001000000000"/>
-            <w:tcW w:w="213" w:type="pct"/>
+            <w:tcW w:w="291" w:type="pct"/>
           </w:tcPr>
           <w:p>
             <w:pPr>
@@ -11878,7 +12287,7 @@
         </w:tc>
         <w:tc>
           <w:tcPr>
-            <w:tcW w:w="938" w:type="pct"/>
+            <w:tcW w:w="859" w:type="pct"/>
           </w:tcPr>
           <w:p>
             <w:pPr>
@@ -11972,7 +12381,7 @@
         <w:tc>
           <w:tcPr>
             <w:cnfStyle w:val="001000000000"/>
-            <w:tcW w:w="213" w:type="pct"/>
+            <w:tcW w:w="291" w:type="pct"/>
           </w:tcPr>
           <w:p>
             <w:pPr>
@@ -11985,7 +12394,7 @@
         </w:tc>
         <w:tc>
           <w:tcPr>
-            <w:tcW w:w="938" w:type="pct"/>
+            <w:tcW w:w="859" w:type="pct"/>
           </w:tcPr>
           <w:p>
             <w:pPr>
@@ -12082,7 +12491,7 @@
         <w:tc>
           <w:tcPr>
             <w:cnfStyle w:val="001000000000"/>
-            <w:tcW w:w="213" w:type="pct"/>
+            <w:tcW w:w="291" w:type="pct"/>
           </w:tcPr>
           <w:p>
             <w:pPr>
@@ -12095,7 +12504,7 @@
         </w:tc>
         <w:tc>
           <w:tcPr>
-            <w:tcW w:w="938" w:type="pct"/>
+            <w:tcW w:w="859" w:type="pct"/>
           </w:tcPr>
           <w:p>
             <w:pPr>
@@ -12189,7 +12598,7 @@
         <w:tc>
           <w:tcPr>
             <w:cnfStyle w:val="001000000000"/>
-            <w:tcW w:w="213" w:type="pct"/>
+            <w:tcW w:w="291" w:type="pct"/>
           </w:tcPr>
           <w:p>
             <w:pPr>
@@ -12202,7 +12611,7 @@
         </w:tc>
         <w:tc>
           <w:tcPr>
-            <w:tcW w:w="938" w:type="pct"/>
+            <w:tcW w:w="859" w:type="pct"/>
           </w:tcPr>
           <w:p>
             <w:pPr>
@@ -12299,7 +12708,7 @@
         <w:tc>
           <w:tcPr>
             <w:cnfStyle w:val="001000000000"/>
-            <w:tcW w:w="213" w:type="pct"/>
+            <w:tcW w:w="291" w:type="pct"/>
           </w:tcPr>
           <w:p>
             <w:pPr>
@@ -12312,7 +12721,7 @@
         </w:tc>
         <w:tc>
           <w:tcPr>
-            <w:tcW w:w="938" w:type="pct"/>
+            <w:tcW w:w="859" w:type="pct"/>
           </w:tcPr>
           <w:p>
             <w:pPr>
@@ -12406,7 +12815,7 @@
         <w:tc>
           <w:tcPr>
             <w:cnfStyle w:val="001000000000"/>
-            <w:tcW w:w="213" w:type="pct"/>
+            <w:tcW w:w="291" w:type="pct"/>
           </w:tcPr>
           <w:p>
             <w:pPr>
@@ -12419,7 +12828,7 @@
         </w:tc>
         <w:tc>
           <w:tcPr>
-            <w:tcW w:w="938" w:type="pct"/>
+            <w:tcW w:w="859" w:type="pct"/>
           </w:tcPr>
           <w:p>
             <w:pPr>
@@ -12516,7 +12925,7 @@
         <w:tc>
           <w:tcPr>
             <w:cnfStyle w:val="001000000000"/>
-            <w:tcW w:w="213" w:type="pct"/>
+            <w:tcW w:w="291" w:type="pct"/>
           </w:tcPr>
           <w:p>
             <w:pPr>
@@ -12529,7 +12938,7 @@
         </w:tc>
         <w:tc>
           <w:tcPr>
-            <w:tcW w:w="938" w:type="pct"/>
+            <w:tcW w:w="859" w:type="pct"/>
           </w:tcPr>
           <w:p>
             <w:pPr>
@@ -12623,7 +13032,7 @@
         <w:tc>
           <w:tcPr>
             <w:cnfStyle w:val="001000000000"/>
-            <w:tcW w:w="213" w:type="pct"/>
+            <w:tcW w:w="291" w:type="pct"/>
           </w:tcPr>
           <w:p>
             <w:pPr>
@@ -12636,7 +13045,7 @@
         </w:tc>
         <w:tc>
           <w:tcPr>
-            <w:tcW w:w="938" w:type="pct"/>
+            <w:tcW w:w="859" w:type="pct"/>
           </w:tcPr>
           <w:p>
             <w:pPr>
@@ -12733,7 +13142,7 @@
         <w:tc>
           <w:tcPr>
             <w:cnfStyle w:val="001000000000"/>
-            <w:tcW w:w="213" w:type="pct"/>
+            <w:tcW w:w="291" w:type="pct"/>
           </w:tcPr>
           <w:p>
             <w:pPr>
@@ -12746,7 +13155,7 @@
         </w:tc>
         <w:tc>
           <w:tcPr>
-            <w:tcW w:w="938" w:type="pct"/>
+            <w:tcW w:w="859" w:type="pct"/>
           </w:tcPr>
           <w:p>
             <w:pPr>
@@ -12840,7 +13249,7 @@
         <w:tc>
           <w:tcPr>
             <w:cnfStyle w:val="001000000000"/>
-            <w:tcW w:w="213" w:type="pct"/>
+            <w:tcW w:w="291" w:type="pct"/>
           </w:tcPr>
           <w:p>
             <w:pPr>
@@ -12853,7 +13262,7 @@
         </w:tc>
         <w:tc>
           <w:tcPr>
-            <w:tcW w:w="938" w:type="pct"/>
+            <w:tcW w:w="859" w:type="pct"/>
           </w:tcPr>
           <w:p>
             <w:pPr>
@@ -12950,7 +13359,7 @@
         <w:tc>
           <w:tcPr>
             <w:cnfStyle w:val="001000000000"/>
-            <w:tcW w:w="213" w:type="pct"/>
+            <w:tcW w:w="291" w:type="pct"/>
           </w:tcPr>
           <w:p>
             <w:pPr>
@@ -12963,7 +13372,7 @@
         </w:tc>
         <w:tc>
           <w:tcPr>
-            <w:tcW w:w="938" w:type="pct"/>
+            <w:tcW w:w="859" w:type="pct"/>
           </w:tcPr>
           <w:p>
             <w:pPr>
@@ -13926,7 +14335,7 @@
         <w:rFonts w:ascii="Calibri" w:hAnsi="Calibri"/>
         <w:noProof/>
       </w:rPr>
-      <w:t>5</w:t>
+      <w:t>11</w:t>
     </w:r>
     <w:r>
       <w:rPr>
@@ -14541,6 +14950,92 @@
     </w:lvl>
   </w:abstractNum>
   <w:abstractNum w:abstractNumId="3">
+    <w:nsid w:val="16392CCC"/>
+    <w:multiLevelType w:val="multilevel"/>
+    <w:tmpl w:val="240A001D"/>
+    <w:lvl w:ilvl="0">
+      <w:start w:val="1"/>
+      <w:numFmt w:val="decimal"/>
+      <w:lvlText w:val="%1)"/>
+      <w:lvlJc w:val="left"/>
+      <w:pPr>
+        <w:ind w:left="360" w:hanging="360"/>
+      </w:pPr>
+    </w:lvl>
+    <w:lvl w:ilvl="1">
+      <w:start w:val="1"/>
+      <w:numFmt w:val="lowerLetter"/>
+      <w:lvlText w:val="%2)"/>
+      <w:lvlJc w:val="left"/>
+      <w:pPr>
+        <w:ind w:left="720" w:hanging="360"/>
+      </w:pPr>
+    </w:lvl>
+    <w:lvl w:ilvl="2">
+      <w:start w:val="1"/>
+      <w:numFmt w:val="lowerRoman"/>
+      <w:lvlText w:val="%3)"/>
+      <w:lvlJc w:val="left"/>
+      <w:pPr>
+        <w:ind w:left="1080" w:hanging="360"/>
+      </w:pPr>
+    </w:lvl>
+    <w:lvl w:ilvl="3">
+      <w:start w:val="1"/>
+      <w:numFmt w:val="decimal"/>
+      <w:lvlText w:val="(%4)"/>
+      <w:lvlJc w:val="left"/>
+      <w:pPr>
+        <w:ind w:left="1440" w:hanging="360"/>
+      </w:pPr>
+    </w:lvl>
+    <w:lvl w:ilvl="4">
+      <w:start w:val="1"/>
+      <w:numFmt w:val="lowerLetter"/>
+      <w:lvlText w:val="(%5)"/>
+      <w:lvlJc w:val="left"/>
+      <w:pPr>
+        <w:ind w:left="1800" w:hanging="360"/>
+      </w:pPr>
+    </w:lvl>
+    <w:lvl w:ilvl="5">
+      <w:start w:val="1"/>
+      <w:numFmt w:val="lowerRoman"/>
+      <w:lvlText w:val="(%6)"/>
+      <w:lvlJc w:val="left"/>
+      <w:pPr>
+        <w:ind w:left="2160" w:hanging="360"/>
+      </w:pPr>
+    </w:lvl>
+    <w:lvl w:ilvl="6">
+      <w:start w:val="1"/>
+      <w:numFmt w:val="decimal"/>
+      <w:lvlText w:val="%7."/>
+      <w:lvlJc w:val="left"/>
+      <w:pPr>
+        <w:ind w:left="2520" w:hanging="360"/>
+      </w:pPr>
+    </w:lvl>
+    <w:lvl w:ilvl="7">
+      <w:start w:val="1"/>
+      <w:numFmt w:val="lowerLetter"/>
+      <w:lvlText w:val="%8."/>
+      <w:lvlJc w:val="left"/>
+      <w:pPr>
+        <w:ind w:left="2880" w:hanging="360"/>
+      </w:pPr>
+    </w:lvl>
+    <w:lvl w:ilvl="8">
+      <w:start w:val="1"/>
+      <w:numFmt w:val="lowerRoman"/>
+      <w:lvlText w:val="%9."/>
+      <w:lvlJc w:val="left"/>
+      <w:pPr>
+        <w:ind w:left="3240" w:hanging="360"/>
+      </w:pPr>
+    </w:lvl>
+  </w:abstractNum>
+  <w:abstractNum w:abstractNumId="4">
     <w:nsid w:val="1667100A"/>
     <w:multiLevelType w:val="hybridMultilevel"/>
     <w:tmpl w:val="28360114"/>
@@ -14626,7 +15121,7 @@
       </w:pPr>
     </w:lvl>
   </w:abstractNum>
-  <w:abstractNum w:abstractNumId="4">
+  <w:abstractNum w:abstractNumId="5">
     <w:nsid w:val="17D91AB7"/>
     <w:multiLevelType w:val="hybridMultilevel"/>
     <w:tmpl w:val="344EFB18"/>
@@ -14739,7 +15234,7 @@
       </w:rPr>
     </w:lvl>
   </w:abstractNum>
-  <w:abstractNum w:abstractNumId="5">
+  <w:abstractNum w:abstractNumId="6">
     <w:nsid w:val="183B3C37"/>
     <w:multiLevelType w:val="hybridMultilevel"/>
     <w:tmpl w:val="CD6088F0"/>
@@ -14853,7 +15348,7 @@
       </w:rPr>
     </w:lvl>
   </w:abstractNum>
-  <w:abstractNum w:abstractNumId="6">
+  <w:abstractNum w:abstractNumId="7">
     <w:nsid w:val="1D3E09A5"/>
     <w:multiLevelType w:val="hybridMultilevel"/>
     <w:tmpl w:val="6860A6EA"/>
@@ -14939,7 +15434,7 @@
       </w:pPr>
     </w:lvl>
   </w:abstractNum>
-  <w:abstractNum w:abstractNumId="7">
+  <w:abstractNum w:abstractNumId="8">
     <w:nsid w:val="324E16E6"/>
     <w:multiLevelType w:val="multilevel"/>
     <w:tmpl w:val="E624761A"/>
@@ -15054,7 +15549,7 @@
       </w:rPr>
     </w:lvl>
   </w:abstractNum>
-  <w:abstractNum w:abstractNumId="8">
+  <w:abstractNum w:abstractNumId="9">
     <w:nsid w:val="3ACD1599"/>
     <w:multiLevelType w:val="hybridMultilevel"/>
     <w:tmpl w:val="B72EF092"/>
@@ -15140,7 +15635,7 @@
       </w:pPr>
     </w:lvl>
   </w:abstractNum>
-  <w:abstractNum w:abstractNumId="9">
+  <w:abstractNum w:abstractNumId="10">
     <w:nsid w:val="3DB6235B"/>
     <w:multiLevelType w:val="hybridMultilevel"/>
     <w:tmpl w:val="3DD69846"/>
@@ -15226,7 +15721,7 @@
       </w:pPr>
     </w:lvl>
   </w:abstractNum>
-  <w:abstractNum w:abstractNumId="10">
+  <w:abstractNum w:abstractNumId="11">
     <w:nsid w:val="46A2010B"/>
     <w:multiLevelType w:val="hybridMultilevel"/>
     <w:tmpl w:val="7D48B798"/>
@@ -15339,7 +15834,7 @@
       </w:rPr>
     </w:lvl>
   </w:abstractNum>
-  <w:abstractNum w:abstractNumId="11">
+  <w:abstractNum w:abstractNumId="12">
     <w:nsid w:val="47C50B9C"/>
     <w:multiLevelType w:val="multilevel"/>
     <w:tmpl w:val="AA7A973E"/>
@@ -15453,7 +15948,7 @@
       </w:rPr>
     </w:lvl>
   </w:abstractNum>
-  <w:abstractNum w:abstractNumId="12">
+  <w:abstractNum w:abstractNumId="13">
     <w:nsid w:val="47C8186A"/>
     <w:multiLevelType w:val="hybridMultilevel"/>
     <w:tmpl w:val="801ADF96"/>
@@ -15539,7 +16034,7 @@
       </w:pPr>
     </w:lvl>
   </w:abstractNum>
-  <w:abstractNum w:abstractNumId="13">
+  <w:abstractNum w:abstractNumId="14">
     <w:nsid w:val="48EA0D88"/>
     <w:multiLevelType w:val="hybridMultilevel"/>
     <w:tmpl w:val="A624461C"/>
@@ -15653,7 +16148,7 @@
       </w:rPr>
     </w:lvl>
   </w:abstractNum>
-  <w:abstractNum w:abstractNumId="14">
+  <w:abstractNum w:abstractNumId="15">
     <w:nsid w:val="4965713A"/>
     <w:multiLevelType w:val="hybridMultilevel"/>
     <w:tmpl w:val="352C4E3E"/>
@@ -15739,7 +16234,7 @@
       </w:pPr>
     </w:lvl>
   </w:abstractNum>
-  <w:abstractNum w:abstractNumId="15">
+  <w:abstractNum w:abstractNumId="16">
     <w:nsid w:val="49ED529C"/>
     <w:multiLevelType w:val="hybridMultilevel"/>
     <w:tmpl w:val="83967FE6"/>
@@ -15825,7 +16320,7 @@
       </w:pPr>
     </w:lvl>
   </w:abstractNum>
-  <w:abstractNum w:abstractNumId="16">
+  <w:abstractNum w:abstractNumId="17">
     <w:nsid w:val="5069259A"/>
     <w:multiLevelType w:val="hybridMultilevel"/>
     <w:tmpl w:val="7E90D004"/>
@@ -15911,7 +16406,7 @@
       </w:pPr>
     </w:lvl>
   </w:abstractNum>
-  <w:abstractNum w:abstractNumId="17">
+  <w:abstractNum w:abstractNumId="18">
     <w:nsid w:val="509D61D6"/>
     <w:multiLevelType w:val="hybridMultilevel"/>
     <w:tmpl w:val="7E90D004"/>
@@ -15997,7 +16492,7 @@
       </w:pPr>
     </w:lvl>
   </w:abstractNum>
-  <w:abstractNum w:abstractNumId="18">
+  <w:abstractNum w:abstractNumId="19">
     <w:nsid w:val="5AAF4394"/>
     <w:multiLevelType w:val="hybridMultilevel"/>
     <w:tmpl w:val="79AC47FC"/>
@@ -16110,7 +16605,7 @@
       </w:rPr>
     </w:lvl>
   </w:abstractNum>
-  <w:abstractNum w:abstractNumId="19">
+  <w:abstractNum w:abstractNumId="20">
     <w:nsid w:val="5E1F22C6"/>
     <w:multiLevelType w:val="multilevel"/>
     <w:tmpl w:val="276CC072"/>
@@ -16224,7 +16719,7 @@
       </w:rPr>
     </w:lvl>
   </w:abstractNum>
-  <w:abstractNum w:abstractNumId="20">
+  <w:abstractNum w:abstractNumId="21">
     <w:nsid w:val="61961382"/>
     <w:multiLevelType w:val="hybridMultilevel"/>
     <w:tmpl w:val="0E4CD742"/>
@@ -16337,7 +16832,7 @@
       </w:rPr>
     </w:lvl>
   </w:abstractNum>
-  <w:abstractNum w:abstractNumId="21">
+  <w:abstractNum w:abstractNumId="22">
     <w:nsid w:val="623B2C66"/>
     <w:multiLevelType w:val="hybridMultilevel"/>
     <w:tmpl w:val="F6B8AD92"/>
@@ -16450,7 +16945,7 @@
       </w:rPr>
     </w:lvl>
   </w:abstractNum>
-  <w:abstractNum w:abstractNumId="22">
+  <w:abstractNum w:abstractNumId="23">
     <w:nsid w:val="668953E1"/>
     <w:multiLevelType w:val="hybridMultilevel"/>
     <w:tmpl w:val="72103C58"/>
@@ -16536,7 +17031,7 @@
       </w:pPr>
     </w:lvl>
   </w:abstractNum>
-  <w:abstractNum w:abstractNumId="23">
+  <w:abstractNum w:abstractNumId="24">
     <w:nsid w:val="6A6202F4"/>
     <w:multiLevelType w:val="hybridMultilevel"/>
     <w:tmpl w:val="0810AF04"/>
@@ -16622,7 +17117,7 @@
       </w:pPr>
     </w:lvl>
   </w:abstractNum>
-  <w:abstractNum w:abstractNumId="24">
+  <w:abstractNum w:abstractNumId="25">
     <w:nsid w:val="741928D3"/>
     <w:multiLevelType w:val="hybridMultilevel"/>
     <w:tmpl w:val="E580EC34"/>
@@ -16735,7 +17230,7 @@
       </w:rPr>
     </w:lvl>
   </w:abstractNum>
-  <w:abstractNum w:abstractNumId="25">
+  <w:abstractNum w:abstractNumId="26">
     <w:nsid w:val="7651523A"/>
     <w:multiLevelType w:val="multilevel"/>
     <w:tmpl w:val="805A7662"/>
@@ -16849,7 +17344,96 @@
       </w:rPr>
     </w:lvl>
   </w:abstractNum>
-  <w:abstractNum w:abstractNumId="26">
+  <w:abstractNum w:abstractNumId="27">
+    <w:nsid w:val="768F1F3E"/>
+    <w:multiLevelType w:val="hybridMultilevel"/>
+    <w:tmpl w:val="751E6018"/>
+    <w:lvl w:ilvl="0" w:tplc="B6A08A16">
+      <w:start w:val="1"/>
+      <w:numFmt w:val="decimal"/>
+      <w:lvlText w:val="R%1."/>
+      <w:lvlJc w:val="center"/>
+      <w:pPr>
+        <w:ind w:left="360" w:hanging="360"/>
+      </w:pPr>
+      <w:rPr>
+        <w:rFonts w:hint="default"/>
+      </w:rPr>
+    </w:lvl>
+    <w:lvl w:ilvl="1" w:tplc="240A0019">
+      <w:start w:val="1"/>
+      <w:numFmt w:val="lowerLetter"/>
+      <w:lvlText w:val="%2."/>
+      <w:lvlJc w:val="left"/>
+      <w:pPr>
+        <w:ind w:left="1080" w:hanging="360"/>
+      </w:pPr>
+    </w:lvl>
+    <w:lvl w:ilvl="2" w:tplc="240A001B" w:tentative="1">
+      <w:start w:val="1"/>
+      <w:numFmt w:val="lowerRoman"/>
+      <w:lvlText w:val="%3."/>
+      <w:lvlJc w:val="right"/>
+      <w:pPr>
+        <w:ind w:left="1800" w:hanging="180"/>
+      </w:pPr>
+    </w:lvl>
+    <w:lvl w:ilvl="3" w:tplc="240A000F" w:tentative="1">
+      <w:start w:val="1"/>
+      <w:numFmt w:val="decimal"/>
+      <w:lvlText w:val="%4."/>
+      <w:lvlJc w:val="left"/>
+      <w:pPr>
+        <w:ind w:left="2520" w:hanging="360"/>
+      </w:pPr>
+    </w:lvl>
+    <w:lvl w:ilvl="4" w:tplc="240A0019" w:tentative="1">
+      <w:start w:val="1"/>
+      <w:numFmt w:val="lowerLetter"/>
+      <w:lvlText w:val="%5."/>
+      <w:lvlJc w:val="left"/>
+      <w:pPr>
+        <w:ind w:left="3240" w:hanging="360"/>
+      </w:pPr>
+    </w:lvl>
+    <w:lvl w:ilvl="5" w:tplc="240A001B" w:tentative="1">
+      <w:start w:val="1"/>
+      <w:numFmt w:val="lowerRoman"/>
+      <w:lvlText w:val="%6."/>
+      <w:lvlJc w:val="right"/>
+      <w:pPr>
+        <w:ind w:left="3960" w:hanging="180"/>
+      </w:pPr>
+    </w:lvl>
+    <w:lvl w:ilvl="6" w:tplc="240A000F" w:tentative="1">
+      <w:start w:val="1"/>
+      <w:numFmt w:val="decimal"/>
+      <w:lvlText w:val="%7."/>
+      <w:lvlJc w:val="left"/>
+      <w:pPr>
+        <w:ind w:left="4680" w:hanging="360"/>
+      </w:pPr>
+    </w:lvl>
+    <w:lvl w:ilvl="7" w:tplc="240A0019" w:tentative="1">
+      <w:start w:val="1"/>
+      <w:numFmt w:val="lowerLetter"/>
+      <w:lvlText w:val="%8."/>
+      <w:lvlJc w:val="left"/>
+      <w:pPr>
+        <w:ind w:left="5400" w:hanging="360"/>
+      </w:pPr>
+    </w:lvl>
+    <w:lvl w:ilvl="8" w:tplc="240A001B" w:tentative="1">
+      <w:start w:val="1"/>
+      <w:numFmt w:val="lowerRoman"/>
+      <w:lvlText w:val="%9."/>
+      <w:lvlJc w:val="right"/>
+      <w:pPr>
+        <w:ind w:left="6120" w:hanging="180"/>
+      </w:pPr>
+    </w:lvl>
+  </w:abstractNum>
+  <w:abstractNum w:abstractNumId="28">
     <w:nsid w:val="79767B3E"/>
     <w:multiLevelType w:val="hybridMultilevel"/>
     <w:tmpl w:val="3DD69846"/>
@@ -16935,7 +17519,7 @@
       </w:pPr>
     </w:lvl>
   </w:abstractNum>
-  <w:abstractNum w:abstractNumId="27">
+  <w:abstractNum w:abstractNumId="29">
     <w:nsid w:val="7AD93B88"/>
     <w:multiLevelType w:val="multilevel"/>
     <w:tmpl w:val="276CC072"/>
@@ -17050,87 +17634,93 @@
     </w:lvl>
   </w:abstractNum>
   <w:num w:numId="1">
-    <w:abstractNumId w:val="7"/>
+    <w:abstractNumId w:val="8"/>
   </w:num>
   <w:num w:numId="2">
-    <w:abstractNumId w:val="4"/>
+    <w:abstractNumId w:val="5"/>
   </w:num>
   <w:num w:numId="3">
-    <w:abstractNumId w:val="21"/>
+    <w:abstractNumId w:val="22"/>
   </w:num>
   <w:num w:numId="4">
     <w:abstractNumId w:val="1"/>
   </w:num>
   <w:num w:numId="5">
-    <w:abstractNumId w:val="10"/>
+    <w:abstractNumId w:val="11"/>
   </w:num>
   <w:num w:numId="6">
-    <w:abstractNumId w:val="18"/>
+    <w:abstractNumId w:val="19"/>
   </w:num>
   <w:num w:numId="7">
     <w:abstractNumId w:val="0"/>
   </w:num>
   <w:num w:numId="8">
-    <w:abstractNumId w:val="15"/>
+    <w:abstractNumId w:val="16"/>
   </w:num>
   <w:num w:numId="9">
+    <w:abstractNumId w:val="14"/>
+  </w:num>
+  <w:num w:numId="10">
+    <w:abstractNumId w:val="17"/>
+  </w:num>
+  <w:num w:numId="11">
     <w:abstractNumId w:val="13"/>
   </w:num>
-  <w:num w:numId="10">
-    <w:abstractNumId w:val="16"/>
-  </w:num>
-  <w:num w:numId="11">
-    <w:abstractNumId w:val="12"/>
-  </w:num>
   <w:num w:numId="12">
-    <w:abstractNumId w:val="6"/>
+    <w:abstractNumId w:val="7"/>
   </w:num>
   <w:num w:numId="13">
-    <w:abstractNumId w:val="14"/>
+    <w:abstractNumId w:val="15"/>
   </w:num>
   <w:num w:numId="14">
     <w:abstractNumId w:val="2"/>
   </w:num>
   <w:num w:numId="15">
-    <w:abstractNumId w:val="22"/>
+    <w:abstractNumId w:val="23"/>
   </w:num>
   <w:num w:numId="16">
+    <w:abstractNumId w:val="10"/>
+  </w:num>
+  <w:num w:numId="17">
+    <w:abstractNumId w:val="4"/>
+  </w:num>
+  <w:num w:numId="18">
+    <w:abstractNumId w:val="24"/>
+  </w:num>
+  <w:num w:numId="19">
+    <w:abstractNumId w:val="18"/>
+  </w:num>
+  <w:num w:numId="20">
     <w:abstractNumId w:val="9"/>
   </w:num>
-  <w:num w:numId="17">
+  <w:num w:numId="21">
+    <w:abstractNumId w:val="6"/>
+  </w:num>
+  <w:num w:numId="22">
+    <w:abstractNumId w:val="20"/>
+  </w:num>
+  <w:num w:numId="23">
+    <w:abstractNumId w:val="26"/>
+  </w:num>
+  <w:num w:numId="24">
+    <w:abstractNumId w:val="25"/>
+  </w:num>
+  <w:num w:numId="25">
+    <w:abstractNumId w:val="12"/>
+  </w:num>
+  <w:num w:numId="26">
+    <w:abstractNumId w:val="21"/>
+  </w:num>
+  <w:num w:numId="27">
+    <w:abstractNumId w:val="28"/>
+  </w:num>
+  <w:num w:numId="28">
+    <w:abstractNumId w:val="29"/>
+  </w:num>
+  <w:num w:numId="29">
     <w:abstractNumId w:val="3"/>
   </w:num>
-  <w:num w:numId="18">
-    <w:abstractNumId w:val="23"/>
-  </w:num>
-  <w:num w:numId="19">
-    <w:abstractNumId w:val="17"/>
-  </w:num>
-  <w:num w:numId="20">
-    <w:abstractNumId w:val="8"/>
-  </w:num>
-  <w:num w:numId="21">
-    <w:abstractNumId w:val="5"/>
-  </w:num>
-  <w:num w:numId="22">
-    <w:abstractNumId w:val="19"/>
-  </w:num>
-  <w:num w:numId="23">
-    <w:abstractNumId w:val="25"/>
-  </w:num>
-  <w:num w:numId="24">
-    <w:abstractNumId w:val="24"/>
-  </w:num>
-  <w:num w:numId="25">
-    <w:abstractNumId w:val="11"/>
-  </w:num>
-  <w:num w:numId="26">
-    <w:abstractNumId w:val="20"/>
-  </w:num>
-  <w:num w:numId="27">
-    <w:abstractNumId w:val="26"/>
-  </w:num>
-  <w:num w:numId="28">
+  <w:num w:numId="30">
     <w:abstractNumId w:val="27"/>
   </w:num>
   <w:numIdMacAtCleanup w:val="28"/>
@@ -21482,7 +22072,7 @@
 </file>
 
 <file path=customXml/itemProps1.xml><?xml version="1.0" encoding="utf-8"?>
-<ds:datastoreItem xmlns:ds="http://schemas.openxmlformats.org/officeDocument/2006/customXml" ds:itemID="{3A75DCD3-4479-46A3-99CC-467DDFE4A973}">
+<ds:datastoreItem xmlns:ds="http://schemas.openxmlformats.org/officeDocument/2006/customXml" ds:itemID="{110C041E-F4B1-4E8F-BF35-C68BF1769D9C}">
   <ds:schemaRefs>
     <ds:schemaRef ds:uri="http://schemas.openxmlformats.org/officeDocument/2006/bibliography"/>
   </ds:schemaRefs>

</xml_diff>